<commit_message>
Assignments 2 and 3
</commit_message>
<xml_diff>
--- a/MACM 316/Assignment #1/MACM 316 Computing Assignment.docx
+++ b/MACM 316/Assignment #1/MACM 316 Computing Assignment.docx
@@ -15,21 +15,36 @@
       <w:r>
         <w:rPr>
           <w:rFonts w:ascii="Times New Roman" w:hAnsi="Times New Roman" w:cs="Times New Roman"/>
+          <w:sz w:val="36"/>
+          <w:szCs w:val="36"/>
+        </w:rPr>
+        <w:t>MACM 316 Computing Assignment #1</w:t>
+      </w:r>
+    </w:p>
+    <w:p>
+      <w:pPr>
+        <w:rPr>
+          <w:rFonts w:ascii="Times New Roman" w:hAnsi="Times New Roman" w:cs="Times New Roman"/>
+        </w:rPr>
+      </w:pPr>
+      <w:r>
+        <w:rPr>
+          <w:rFonts w:ascii="Times New Roman" w:hAnsi="Times New Roman" w:cs="Times New Roman"/>
           <w:noProof/>
         </w:rPr>
         <w:drawing>
-          <wp:anchor distT="0" distB="0" distL="114300" distR="114300" simplePos="0" relativeHeight="251660288" behindDoc="0" locked="0" layoutInCell="1" allowOverlap="1" wp14:anchorId="3442A9E8" wp14:editId="2D5B7EF7">
+          <wp:anchor distT="0" distB="0" distL="114300" distR="114300" simplePos="0" relativeHeight="251658240" behindDoc="0" locked="0" layoutInCell="1" allowOverlap="1" wp14:anchorId="5622B598" wp14:editId="08DFD2F3">
             <wp:simplePos x="0" y="0"/>
             <wp:positionH relativeFrom="column">
-              <wp:posOffset>2931160</wp:posOffset>
+              <wp:posOffset>3016250</wp:posOffset>
             </wp:positionH>
             <wp:positionV relativeFrom="margin">
               <wp:posOffset>349885</wp:posOffset>
             </wp:positionV>
-            <wp:extent cx="2804160" cy="2101850"/>
-            <wp:effectExtent l="0" t="0" r="2540" b="6350"/>
+            <wp:extent cx="3042285" cy="2280920"/>
+            <wp:effectExtent l="0" t="0" r="5715" b="5715"/>
             <wp:wrapSquare wrapText="bothSides"/>
-            <wp:docPr id="6" name="Picture 6"/>
+            <wp:docPr id="3" name="Picture 3"/>
             <wp:cNvGraphicFramePr>
               <a:graphicFrameLocks xmlns:a="http://schemas.openxmlformats.org/drawingml/2006/main" noChangeAspect="1"/>
             </wp:cNvGraphicFramePr>
@@ -37,7 +52,7 @@
               <a:graphicData uri="http://schemas.openxmlformats.org/drawingml/2006/picture">
                 <pic:pic xmlns:pic="http://schemas.openxmlformats.org/drawingml/2006/picture">
                   <pic:nvPicPr>
-                    <pic:cNvPr id="6" name="Picture 6"/>
+                    <pic:cNvPr id="3" name="Picture 3"/>
                     <pic:cNvPicPr/>
                   </pic:nvPicPr>
                   <pic:blipFill>
@@ -56,7 +71,7 @@
                   <pic:spPr>
                     <a:xfrm>
                       <a:off x="0" y="0"/>
-                      <a:ext cx="2804160" cy="2101850"/>
+                      <a:ext cx="3042285" cy="2280920"/>
                     </a:xfrm>
                     <a:prstGeom prst="rect">
                       <a:avLst/>
@@ -74,24 +89,471 @@
           </wp:anchor>
         </w:drawing>
       </w:r>
+    </w:p>
+    <w:p>
+      <w:pPr>
+        <w:pStyle w:val="ListParagraph"/>
+        <w:numPr>
+          <w:ilvl w:val="0"/>
+          <w:numId w:val="3"/>
+        </w:numPr>
+        <w:ind w:left="284"/>
+        <w:rPr>
+          <w:rFonts w:ascii="Times New Roman" w:hAnsi="Times New Roman" w:cs="Times New Roman"/>
+        </w:rPr>
+      </w:pPr>
+      <w:r>
+        <w:rPr>
+          <w:rFonts w:ascii="Times New Roman" w:hAnsi="Times New Roman" w:cs="Times New Roman"/>
+        </w:rPr>
+        <w:t xml:space="preserve">By using different values of </w:t>
+      </w:r>
+      <w:proofErr w:type="gramStart"/>
+      <w:r>
+        <w:rPr>
+          <w:rFonts w:ascii="Times New Roman" w:hAnsi="Times New Roman" w:cs="Times New Roman"/>
+          <w:i/>
+          <w:iCs/>
+        </w:rPr>
+        <w:t>h</w:t>
+      </w:r>
+      <w:proofErr w:type="gramEnd"/>
+      <w:r>
+        <w:rPr>
+          <w:rFonts w:ascii="Times New Roman" w:hAnsi="Times New Roman" w:cs="Times New Roman"/>
+        </w:rPr>
+        <w:t xml:space="preserve"> we can see that as </w:t>
+      </w:r>
+      <w:r>
+        <w:rPr>
+          <w:rFonts w:ascii="Times New Roman" w:hAnsi="Times New Roman" w:cs="Times New Roman"/>
+          <w:i/>
+          <w:iCs/>
+        </w:rPr>
+        <w:t>h</w:t>
+      </w:r>
+      <w:r>
+        <w:rPr>
+          <w:rFonts w:ascii="Times New Roman" w:hAnsi="Times New Roman" w:cs="Times New Roman"/>
+        </w:rPr>
+        <w:t xml:space="preserve"> goes to 0, </w:t>
+      </w:r>
+      <w:r>
+        <w:rPr>
+          <w:rFonts w:ascii="Times New Roman" w:hAnsi="Times New Roman" w:cs="Times New Roman"/>
+          <w:i/>
+          <w:iCs/>
+        </w:rPr>
+        <w:t>F(h)</w:t>
+      </w:r>
+      <w:r>
+        <w:rPr>
+          <w:rFonts w:ascii="Times New Roman" w:hAnsi="Times New Roman" w:cs="Times New Roman"/>
+        </w:rPr>
+        <w:t xml:space="preserve"> approaches 2. If </w:t>
+      </w:r>
+      <w:r>
+        <w:rPr>
+          <w:rFonts w:ascii="Times New Roman" w:hAnsi="Times New Roman" w:cs="Times New Roman"/>
+          <w:i/>
+          <w:iCs/>
+        </w:rPr>
+        <w:t>h</w:t>
+      </w:r>
+      <w:r>
+        <w:rPr>
+          <w:rFonts w:ascii="Times New Roman" w:hAnsi="Times New Roman" w:cs="Times New Roman"/>
+        </w:rPr>
+        <w:t xml:space="preserve"> is chosen too small</w:t>
+      </w:r>
+      <w:r>
+        <w:rPr>
+          <w:rFonts w:ascii="Times New Roman" w:hAnsi="Times New Roman" w:cs="Times New Roman"/>
+        </w:rPr>
+        <w:t>,</w:t>
+      </w:r>
+      <w:r>
+        <w:rPr>
+          <w:rFonts w:ascii="Times New Roman" w:hAnsi="Times New Roman" w:cs="Times New Roman"/>
+        </w:rPr>
+        <w:t xml:space="preserve"> however</w:t>
+      </w:r>
+      <w:r>
+        <w:rPr>
+          <w:rFonts w:ascii="Times New Roman" w:hAnsi="Times New Roman" w:cs="Times New Roman"/>
+        </w:rPr>
+        <w:t xml:space="preserve">, </w:t>
+      </w:r>
+      <w:r>
+        <w:rPr>
+          <w:rFonts w:ascii="Times New Roman" w:hAnsi="Times New Roman" w:cs="Times New Roman"/>
+        </w:rPr>
+        <w:t>the numerator</w:t>
+      </w:r>
+      <w:r>
+        <w:rPr>
+          <w:rFonts w:ascii="Times New Roman" w:hAnsi="Times New Roman" w:cs="Times New Roman"/>
+        </w:rPr>
+        <w:t xml:space="preserve"> run</w:t>
+      </w:r>
+      <w:r>
+        <w:rPr>
+          <w:rFonts w:ascii="Times New Roman" w:hAnsi="Times New Roman" w:cs="Times New Roman"/>
+        </w:rPr>
+        <w:t>s</w:t>
+      </w:r>
+      <w:r>
+        <w:rPr>
+          <w:rFonts w:ascii="Times New Roman" w:hAnsi="Times New Roman" w:cs="Times New Roman"/>
+        </w:rPr>
+        <w:t xml:space="preserve"> the risk of a cancellation error </w:t>
+      </w:r>
+      <w:r>
+        <w:rPr>
+          <w:rFonts w:ascii="Times New Roman" w:eastAsiaTheme="minorEastAsia" w:hAnsi="Times New Roman" w:cs="Times New Roman"/>
+        </w:rPr>
+        <w:t xml:space="preserve">due to </w:t>
+      </w:r>
+      <w:r>
+        <w:rPr>
+          <w:rFonts w:ascii="Times New Roman" w:eastAsiaTheme="minorEastAsia" w:hAnsi="Times New Roman" w:cs="Times New Roman"/>
+        </w:rPr>
+        <w:t>bit-limiting</w:t>
+      </w:r>
+      <w:r>
+        <w:rPr>
+          <w:rFonts w:ascii="Times New Roman" w:eastAsiaTheme="minorEastAsia" w:hAnsi="Times New Roman" w:cs="Times New Roman"/>
+        </w:rPr>
+        <w:t xml:space="preserve"> factors in the mantissa</w:t>
+      </w:r>
+      <w:r>
+        <w:rPr>
+          <w:rFonts w:ascii="Times New Roman" w:hAnsi="Times New Roman" w:cs="Times New Roman"/>
+        </w:rPr>
+        <w:t>. Since</w:t>
+      </w:r>
+      <w:r>
+        <w:rPr>
+          <w:rFonts w:ascii="Times New Roman" w:hAnsi="Times New Roman" w:cs="Times New Roman"/>
+        </w:rPr>
+        <w:t xml:space="preserve"> </w:t>
+      </w:r>
+      <m:oMath>
+        <m:sSup>
+          <m:sSupPr>
+            <m:ctrlPr>
+              <w:rPr>
+                <w:rFonts w:ascii="Cambria Math" w:hAnsi="Cambria Math" w:cs="Times New Roman"/>
+                <w:i/>
+              </w:rPr>
+            </m:ctrlPr>
+          </m:sSupPr>
+          <m:e>
+            <m:r>
+              <w:rPr>
+                <w:rFonts w:ascii="Cambria Math" w:hAnsi="Cambria Math" w:cs="Times New Roman"/>
+              </w:rPr>
+              <m:t>e</m:t>
+            </m:r>
+          </m:e>
+          <m:sup>
+            <m:r>
+              <w:rPr>
+                <w:rFonts w:ascii="Cambria Math" w:hAnsi="Cambria Math" w:cs="Times New Roman"/>
+              </w:rPr>
+              <m:t>h</m:t>
+            </m:r>
+          </m:sup>
+        </m:sSup>
+        <m:r>
+          <w:rPr>
+            <w:rFonts w:ascii="Cambria Math" w:hAnsi="Cambria Math" w:cs="Times New Roman"/>
+          </w:rPr>
+          <m:t>-</m:t>
+        </m:r>
+        <m:sSup>
+          <m:sSupPr>
+            <m:ctrlPr>
+              <w:rPr>
+                <w:rFonts w:ascii="Cambria Math" w:hAnsi="Cambria Math" w:cs="Times New Roman"/>
+                <w:i/>
+              </w:rPr>
+            </m:ctrlPr>
+          </m:sSupPr>
+          <m:e>
+            <m:r>
+              <w:rPr>
+                <w:rFonts w:ascii="Cambria Math" w:hAnsi="Cambria Math" w:cs="Times New Roman"/>
+              </w:rPr>
+              <m:t>e</m:t>
+            </m:r>
+          </m:e>
+          <m:sup>
+            <m:r>
+              <w:rPr>
+                <w:rFonts w:ascii="Cambria Math" w:hAnsi="Cambria Math" w:cs="Times New Roman"/>
+              </w:rPr>
+              <m:t>-h</m:t>
+            </m:r>
+          </m:sup>
+        </m:sSup>
+      </m:oMath>
+      <w:r>
+        <w:rPr>
+          <w:rFonts w:ascii="Times New Roman" w:hAnsi="Times New Roman" w:cs="Times New Roman"/>
+        </w:rPr>
+        <w:t xml:space="preserve"> </w:t>
+      </w:r>
+      <w:r>
+        <w:rPr>
+          <w:rFonts w:ascii="Times New Roman" w:hAnsi="Times New Roman" w:cs="Times New Roman"/>
+        </w:rPr>
+        <w:t xml:space="preserve">will evaluate </w:t>
+      </w:r>
+      <w:r>
+        <w:rPr>
+          <w:rFonts w:ascii="Times New Roman" w:hAnsi="Times New Roman" w:cs="Times New Roman"/>
+        </w:rPr>
+        <w:t>arbitrarily close</w:t>
+      </w:r>
+      <w:r>
+        <w:rPr>
+          <w:rFonts w:ascii="Times New Roman" w:hAnsi="Times New Roman" w:cs="Times New Roman"/>
+        </w:rPr>
+        <w:t xml:space="preserve"> to </w:t>
+      </w:r>
+      <m:oMath>
+        <m:r>
+          <w:rPr>
+            <w:rFonts w:ascii="Cambria Math" w:hAnsi="Cambria Math" w:cs="Times New Roman"/>
+          </w:rPr>
+          <m:t>1-1</m:t>
+        </m:r>
+      </m:oMath>
+      <w:r>
+        <w:rPr>
+          <w:rFonts w:ascii="Times New Roman" w:eastAsiaTheme="minorEastAsia" w:hAnsi="Times New Roman" w:cs="Times New Roman"/>
+        </w:rPr>
+        <w:t xml:space="preserve"> as </w:t>
+      </w:r>
+      <w:r>
+        <w:rPr>
+          <w:rFonts w:ascii="Times New Roman" w:eastAsiaTheme="minorEastAsia" w:hAnsi="Times New Roman" w:cs="Times New Roman"/>
+          <w:i/>
+          <w:iCs/>
+        </w:rPr>
+        <w:t>h</w:t>
+      </w:r>
+      <w:r>
+        <w:rPr>
+          <w:rFonts w:ascii="Times New Roman" w:eastAsiaTheme="minorEastAsia" w:hAnsi="Times New Roman" w:cs="Times New Roman"/>
+        </w:rPr>
+        <w:t xml:space="preserve"> </w:t>
+      </w:r>
+      <w:r>
+        <w:rPr>
+          <w:rFonts w:ascii="Times New Roman" w:eastAsiaTheme="minorEastAsia" w:hAnsi="Times New Roman" w:cs="Times New Roman"/>
+        </w:rPr>
+        <w:sym w:font="Wingdings" w:char="F0E0"/>
+      </w:r>
+      <w:r>
+        <w:rPr>
+          <w:rFonts w:ascii="Times New Roman" w:eastAsiaTheme="minorEastAsia" w:hAnsi="Times New Roman" w:cs="Times New Roman"/>
+        </w:rPr>
+        <w:t xml:space="preserve"> 0</w:t>
+      </w:r>
+      <w:r>
+        <w:rPr>
+          <w:rFonts w:ascii="Times New Roman" w:eastAsiaTheme="minorEastAsia" w:hAnsi="Times New Roman" w:cs="Times New Roman"/>
+        </w:rPr>
+        <w:t xml:space="preserve">, </w:t>
+      </w:r>
+      <w:r>
+        <w:rPr>
+          <w:rFonts w:ascii="Times New Roman" w:eastAsiaTheme="minorEastAsia" w:hAnsi="Times New Roman" w:cs="Times New Roman"/>
+        </w:rPr>
+        <w:t xml:space="preserve">cancellation errors caused by rounding </w:t>
+      </w:r>
+      <w:r>
+        <w:rPr>
+          <w:rFonts w:ascii="Times New Roman" w:eastAsiaTheme="minorEastAsia" w:hAnsi="Times New Roman" w:cs="Times New Roman"/>
+        </w:rPr>
+        <w:t xml:space="preserve">in both </w:t>
+      </w:r>
+      <m:oMath>
+        <m:sSup>
+          <m:sSupPr>
+            <m:ctrlPr>
+              <w:rPr>
+                <w:rFonts w:ascii="Cambria Math" w:eastAsiaTheme="minorEastAsia" w:hAnsi="Cambria Math" w:cs="Times New Roman"/>
+                <w:i/>
+              </w:rPr>
+            </m:ctrlPr>
+          </m:sSupPr>
+          <m:e>
+            <m:r>
+              <w:rPr>
+                <w:rFonts w:ascii="Cambria Math" w:eastAsiaTheme="minorEastAsia" w:hAnsi="Cambria Math" w:cs="Times New Roman"/>
+              </w:rPr>
+              <m:t>e</m:t>
+            </m:r>
+          </m:e>
+          <m:sup>
+            <m:r>
+              <w:rPr>
+                <w:rFonts w:ascii="Cambria Math" w:eastAsiaTheme="minorEastAsia" w:hAnsi="Cambria Math" w:cs="Times New Roman"/>
+              </w:rPr>
+              <m:t>h</m:t>
+            </m:r>
+          </m:sup>
+        </m:sSup>
+      </m:oMath>
+      <w:r>
+        <w:rPr>
+          <w:rFonts w:ascii="Times New Roman" w:eastAsiaTheme="minorEastAsia" w:hAnsi="Times New Roman" w:cs="Times New Roman"/>
+        </w:rPr>
+        <w:t xml:space="preserve"> and </w:t>
+      </w:r>
+      <m:oMath>
+        <m:sSup>
+          <m:sSupPr>
+            <m:ctrlPr>
+              <w:rPr>
+                <w:rFonts w:ascii="Cambria Math" w:eastAsiaTheme="minorEastAsia" w:hAnsi="Cambria Math" w:cs="Times New Roman"/>
+                <w:i/>
+              </w:rPr>
+            </m:ctrlPr>
+          </m:sSupPr>
+          <m:e>
+            <m:r>
+              <w:rPr>
+                <w:rFonts w:ascii="Cambria Math" w:eastAsiaTheme="minorEastAsia" w:hAnsi="Cambria Math" w:cs="Times New Roman"/>
+              </w:rPr>
+              <m:t>e</m:t>
+            </m:r>
+          </m:e>
+          <m:sup>
+            <m:r>
+              <w:rPr>
+                <w:rFonts w:ascii="Cambria Math" w:eastAsiaTheme="minorEastAsia" w:hAnsi="Cambria Math" w:cs="Times New Roman"/>
+              </w:rPr>
+              <m:t>-h</m:t>
+            </m:r>
+          </m:sup>
+        </m:sSup>
+      </m:oMath>
+      <w:r>
+        <w:rPr>
+          <w:rFonts w:ascii="Times New Roman" w:eastAsiaTheme="minorEastAsia" w:hAnsi="Times New Roman" w:cs="Times New Roman"/>
+        </w:rPr>
+        <w:t xml:space="preserve"> </w:t>
+      </w:r>
+      <w:r>
+        <w:rPr>
+          <w:rFonts w:ascii="Times New Roman" w:eastAsiaTheme="minorEastAsia" w:hAnsi="Times New Roman" w:cs="Times New Roman"/>
+        </w:rPr>
+        <w:t>will lead to</w:t>
+      </w:r>
+      <w:r>
+        <w:rPr>
+          <w:rFonts w:ascii="Times New Roman" w:eastAsiaTheme="minorEastAsia" w:hAnsi="Times New Roman" w:cs="Times New Roman"/>
+        </w:rPr>
+        <w:t xml:space="preserve"> </w:t>
+      </w:r>
+      <w:r>
+        <w:rPr>
+          <w:rFonts w:ascii="Times New Roman" w:eastAsiaTheme="minorEastAsia" w:hAnsi="Times New Roman" w:cs="Times New Roman"/>
+        </w:rPr>
+        <w:t>incorrect</w:t>
+      </w:r>
+      <w:r>
+        <w:rPr>
+          <w:rFonts w:ascii="Times New Roman" w:eastAsiaTheme="minorEastAsia" w:hAnsi="Times New Roman" w:cs="Times New Roman"/>
+        </w:rPr>
+        <w:t xml:space="preserve"> </w:t>
+      </w:r>
+      <w:r>
+        <w:rPr>
+          <w:rFonts w:ascii="Times New Roman" w:eastAsiaTheme="minorEastAsia" w:hAnsi="Times New Roman" w:cs="Times New Roman"/>
+        </w:rPr>
+        <w:t>results in the computation</w:t>
+      </w:r>
+      <w:r>
+        <w:rPr>
+          <w:rFonts w:ascii="Times New Roman" w:eastAsiaTheme="minorEastAsia" w:hAnsi="Times New Roman" w:cs="Times New Roman"/>
+        </w:rPr>
+        <w:t>.</w:t>
+      </w:r>
+      <w:r>
+        <w:rPr>
+          <w:rFonts w:ascii="Times New Roman" w:eastAsiaTheme="minorEastAsia" w:hAnsi="Times New Roman" w:cs="Times New Roman"/>
+        </w:rPr>
+        <w:t xml:space="preserve"> The errors in these terms may also oscillate in severity, causing</w:t>
+      </w:r>
+      <w:r>
+        <w:rPr>
+          <w:rFonts w:ascii="Times New Roman" w:eastAsiaTheme="minorEastAsia" w:hAnsi="Times New Roman" w:cs="Times New Roman"/>
+        </w:rPr>
+        <w:t xml:space="preserve"> further</w:t>
+      </w:r>
+      <w:r>
+        <w:rPr>
+          <w:rFonts w:ascii="Times New Roman" w:eastAsiaTheme="minorEastAsia" w:hAnsi="Times New Roman" w:cs="Times New Roman"/>
+        </w:rPr>
+        <w:t xml:space="preserve"> unpredictab</w:t>
+      </w:r>
+      <w:r>
+        <w:rPr>
+          <w:rFonts w:ascii="Times New Roman" w:eastAsiaTheme="minorEastAsia" w:hAnsi="Times New Roman" w:cs="Times New Roman"/>
+        </w:rPr>
+        <w:t>ility.</w:t>
+      </w:r>
+    </w:p>
+    <w:p>
+      <w:pPr>
+        <w:rPr>
+          <w:rFonts w:ascii="Times New Roman" w:hAnsi="Times New Roman" w:cs="Times New Roman"/>
+        </w:rPr>
+      </w:pPr>
+    </w:p>
+    <w:p>
+      <w:pPr>
+        <w:rPr>
+          <w:rFonts w:ascii="Times New Roman" w:hAnsi="Times New Roman" w:cs="Times New Roman"/>
+        </w:rPr>
+      </w:pPr>
+    </w:p>
+    <w:p>
+      <w:pPr>
+        <w:rPr>
+          <w:rFonts w:ascii="Times New Roman" w:hAnsi="Times New Roman" w:cs="Times New Roman"/>
+        </w:rPr>
+      </w:pPr>
+    </w:p>
+    <w:p>
+      <w:pPr>
+        <w:rPr>
+          <w:rFonts w:ascii="Times New Roman" w:hAnsi="Times New Roman" w:cs="Times New Roman"/>
+        </w:rPr>
+      </w:pPr>
       <w:r>
         <w:rPr>
           <w:rFonts w:ascii="Times New Roman" w:hAnsi="Times New Roman" w:cs="Times New Roman"/>
           <w:noProof/>
         </w:rPr>
         <w:drawing>
-          <wp:anchor distT="0" distB="0" distL="114300" distR="114300" simplePos="0" relativeHeight="251658240" behindDoc="0" locked="0" layoutInCell="1" allowOverlap="1" wp14:anchorId="5622B598" wp14:editId="07CB1EDA">
+          <wp:anchor distT="0" distB="0" distL="114300" distR="114300" simplePos="0" relativeHeight="251662336" behindDoc="0" locked="0" layoutInCell="1" allowOverlap="1" wp14:anchorId="729B6806" wp14:editId="5EAEFF7A">
             <wp:simplePos x="0" y="0"/>
             <wp:positionH relativeFrom="column">
-              <wp:posOffset>-8255</wp:posOffset>
+              <wp:posOffset>3014049</wp:posOffset>
             </wp:positionH>
             <wp:positionV relativeFrom="margin">
-              <wp:posOffset>350158</wp:posOffset>
+              <wp:posOffset>2451735</wp:posOffset>
             </wp:positionV>
-            <wp:extent cx="2804184" cy="2102265"/>
-            <wp:effectExtent l="0" t="0" r="2540" b="6350"/>
+            <wp:extent cx="3044190" cy="2282190"/>
+            <wp:effectExtent l="0" t="0" r="3810" b="3810"/>
             <wp:wrapSquare wrapText="bothSides"/>
-            <wp:docPr id="3" name="Picture 3"/>
+            <wp:docPr id="7" name="Picture 7"/>
             <wp:cNvGraphicFramePr>
               <a:graphicFrameLocks xmlns:a="http://schemas.openxmlformats.org/drawingml/2006/main" noChangeAspect="1"/>
             </wp:cNvGraphicFramePr>
@@ -99,7 +561,7 @@
               <a:graphicData uri="http://schemas.openxmlformats.org/drawingml/2006/picture">
                 <pic:pic xmlns:pic="http://schemas.openxmlformats.org/drawingml/2006/picture">
                   <pic:nvPicPr>
-                    <pic:cNvPr id="3" name="Picture 3"/>
+                    <pic:cNvPr id="7" name="Picture 7"/>
                     <pic:cNvPicPr/>
                   </pic:nvPicPr>
                   <pic:blipFill>
@@ -110,7 +572,7 @@
                         </a:ext>
                       </a:extLst>
                     </a:blip>
-                    <a:srcRect t="21" b="21"/>
+                    <a:srcRect t="25" b="25"/>
                     <a:stretch>
                       <a:fillRect/>
                     </a:stretch>
@@ -118,7 +580,7 @@
                   <pic:spPr>
                     <a:xfrm>
                       <a:off x="0" y="0"/>
-                      <a:ext cx="2804184" cy="2102265"/>
+                      <a:ext cx="3044190" cy="2282190"/>
                     </a:xfrm>
                     <a:prstGeom prst="rect">
                       <a:avLst/>
@@ -136,21 +598,6 @@
           </wp:anchor>
         </w:drawing>
       </w:r>
-      <w:r>
-        <w:rPr>
-          <w:rFonts w:ascii="Times New Roman" w:hAnsi="Times New Roman" w:cs="Times New Roman"/>
-          <w:sz w:val="36"/>
-          <w:szCs w:val="36"/>
-        </w:rPr>
-        <w:t>MACM 316 Computing Assignment #1</w:t>
-      </w:r>
-    </w:p>
-    <w:p>
-      <w:pPr>
-        <w:rPr>
-          <w:rFonts w:ascii="Times New Roman" w:hAnsi="Times New Roman" w:cs="Times New Roman"/>
-        </w:rPr>
-      </w:pPr>
     </w:p>
     <w:p>
       <w:pPr>
@@ -159,164 +606,23 @@
           <w:ilvl w:val="0"/>
           <w:numId w:val="3"/>
         </w:numPr>
+        <w:ind w:left="284"/>
         <w:rPr>
           <w:rFonts w:ascii="Times New Roman" w:hAnsi="Times New Roman" w:cs="Times New Roman"/>
         </w:rPr>
       </w:pPr>
       <w:r>
         <w:rPr>
-          <w:rFonts w:ascii="Times New Roman" w:hAnsi="Times New Roman" w:cs="Times New Roman"/>
-        </w:rPr>
-        <w:t xml:space="preserve">By using different values of </w:t>
-      </w:r>
-      <w:proofErr w:type="gramStart"/>
-      <w:r>
-        <w:rPr>
-          <w:rFonts w:ascii="Times New Roman" w:hAnsi="Times New Roman" w:cs="Times New Roman"/>
-          <w:i/>
-          <w:iCs/>
-        </w:rPr>
-        <w:t>h</w:t>
-      </w:r>
-      <w:proofErr w:type="gramEnd"/>
-      <w:r>
-        <w:rPr>
-          <w:rFonts w:ascii="Times New Roman" w:hAnsi="Times New Roman" w:cs="Times New Roman"/>
-        </w:rPr>
-        <w:t xml:space="preserve"> we can see that as </w:t>
-      </w:r>
-      <w:r>
-        <w:rPr>
-          <w:rFonts w:ascii="Times New Roman" w:hAnsi="Times New Roman" w:cs="Times New Roman"/>
-          <w:i/>
-          <w:iCs/>
-        </w:rPr>
-        <w:t>h</w:t>
-      </w:r>
-      <w:r>
-        <w:rPr>
-          <w:rFonts w:ascii="Times New Roman" w:hAnsi="Times New Roman" w:cs="Times New Roman"/>
-        </w:rPr>
-        <w:t xml:space="preserve"> goes to </w:t>
-      </w:r>
-      <w:r>
-        <w:rPr>
-          <w:rFonts w:ascii="Times New Roman" w:hAnsi="Times New Roman" w:cs="Times New Roman"/>
-        </w:rPr>
-        <w:t>0</w:t>
-      </w:r>
-      <w:r>
-        <w:rPr>
-          <w:rFonts w:ascii="Times New Roman" w:hAnsi="Times New Roman" w:cs="Times New Roman"/>
-        </w:rPr>
-        <w:t xml:space="preserve">, </w:t>
-      </w:r>
-      <w:r>
-        <w:rPr>
-          <w:rFonts w:ascii="Times New Roman" w:hAnsi="Times New Roman" w:cs="Times New Roman"/>
-          <w:i/>
-          <w:iCs/>
-        </w:rPr>
-        <w:t>F(h)</w:t>
-      </w:r>
-      <w:r>
-        <w:rPr>
-          <w:rFonts w:ascii="Times New Roman" w:hAnsi="Times New Roman" w:cs="Times New Roman"/>
-        </w:rPr>
-        <w:t xml:space="preserve"> approaches 2. If </w:t>
-      </w:r>
-      <w:r>
-        <w:rPr>
-          <w:rFonts w:ascii="Times New Roman" w:hAnsi="Times New Roman" w:cs="Times New Roman"/>
-          <w:i/>
-          <w:iCs/>
-        </w:rPr>
-        <w:t>h</w:t>
-      </w:r>
-      <w:r>
-        <w:rPr>
-          <w:rFonts w:ascii="Times New Roman" w:hAnsi="Times New Roman" w:cs="Times New Roman"/>
-        </w:rPr>
-        <w:t xml:space="preserve"> is chosen too small</w:t>
-      </w:r>
-      <w:r>
-        <w:rPr>
-          <w:rFonts w:ascii="Times New Roman" w:hAnsi="Times New Roman" w:cs="Times New Roman"/>
-        </w:rPr>
-        <w:t>,</w:t>
-      </w:r>
-      <w:r>
-        <w:rPr>
-          <w:rFonts w:ascii="Times New Roman" w:hAnsi="Times New Roman" w:cs="Times New Roman"/>
-        </w:rPr>
-        <w:t xml:space="preserve"> however</w:t>
-      </w:r>
-      <w:r>
-        <w:rPr>
-          <w:rFonts w:ascii="Times New Roman" w:hAnsi="Times New Roman" w:cs="Times New Roman"/>
-        </w:rPr>
-        <w:t xml:space="preserve">, </w:t>
-      </w:r>
-      <w:r>
-        <w:rPr>
-          <w:rFonts w:ascii="Times New Roman" w:hAnsi="Times New Roman" w:cs="Times New Roman"/>
-        </w:rPr>
-        <w:t>the numerator</w:t>
-      </w:r>
-      <w:r>
-        <w:rPr>
-          <w:rFonts w:ascii="Times New Roman" w:hAnsi="Times New Roman" w:cs="Times New Roman"/>
-        </w:rPr>
-        <w:t xml:space="preserve"> run</w:t>
-      </w:r>
-      <w:r>
-        <w:rPr>
-          <w:rFonts w:ascii="Times New Roman" w:hAnsi="Times New Roman" w:cs="Times New Roman"/>
-        </w:rPr>
-        <w:t>s</w:t>
-      </w:r>
-      <w:r>
-        <w:rPr>
-          <w:rFonts w:ascii="Times New Roman" w:hAnsi="Times New Roman" w:cs="Times New Roman"/>
-        </w:rPr>
-        <w:t xml:space="preserve"> the risk of a cancellation error </w:t>
-      </w:r>
-      <w:r>
-        <w:rPr>
-          <w:rFonts w:ascii="Times New Roman" w:eastAsiaTheme="minorEastAsia" w:hAnsi="Times New Roman" w:cs="Times New Roman"/>
-        </w:rPr>
-        <w:t xml:space="preserve">due to </w:t>
-      </w:r>
-      <w:r>
-        <w:rPr>
-          <w:rFonts w:ascii="Times New Roman" w:eastAsiaTheme="minorEastAsia" w:hAnsi="Times New Roman" w:cs="Times New Roman"/>
-        </w:rPr>
-        <w:t>bit-limiting</w:t>
-      </w:r>
-      <w:r>
-        <w:rPr>
-          <w:rFonts w:ascii="Times New Roman" w:eastAsiaTheme="minorEastAsia" w:hAnsi="Times New Roman" w:cs="Times New Roman"/>
-        </w:rPr>
-        <w:t xml:space="preserve"> factors in the mantissa</w:t>
-      </w:r>
-      <w:r>
-        <w:rPr>
-          <w:rFonts w:ascii="Times New Roman" w:hAnsi="Times New Roman" w:cs="Times New Roman"/>
-        </w:rPr>
-        <w:t>. Since</w:t>
-      </w:r>
-      <w:r>
-        <w:rPr>
-          <w:rFonts w:ascii="Times New Roman" w:hAnsi="Times New Roman" w:cs="Times New Roman"/>
-        </w:rPr>
-        <w:t xml:space="preserve"> </w:t>
+          <w:rFonts w:ascii="Times New Roman" w:eastAsiaTheme="minorEastAsia" w:hAnsi="Times New Roman" w:cs="Times New Roman"/>
+        </w:rPr>
+        <w:t xml:space="preserve">It can be shown using Taylor Series for </w:t>
       </w:r>
       <m:oMath>
         <m:sSup>
           <m:sSupPr>
             <m:ctrlPr>
               <w:rPr>
-                <w:rFonts w:ascii="Cambria Math" w:hAnsi="Cambria Math" w:cs="Times New Roman"/>
+                <w:rFonts w:ascii="Cambria Math" w:eastAsiaTheme="minorEastAsia" w:hAnsi="Cambria Math" w:cs="Times New Roman"/>
                 <w:i/>
               </w:rPr>
             </m:ctrlPr>
@@ -324,7 +630,7 @@
           <m:e>
             <m:r>
               <w:rPr>
-                <w:rFonts w:ascii="Cambria Math" w:hAnsi="Cambria Math" w:cs="Times New Roman"/>
+                <w:rFonts w:ascii="Cambria Math" w:eastAsiaTheme="minorEastAsia" w:hAnsi="Cambria Math" w:cs="Times New Roman"/>
               </w:rPr>
               <m:t>e</m:t>
             </m:r>
@@ -332,7 +638,7 @@
           <m:sup>
             <m:r>
               <w:rPr>
-                <w:rFonts w:ascii="Cambria Math" w:hAnsi="Cambria Math" w:cs="Times New Roman"/>
+                <w:rFonts w:ascii="Cambria Math" w:eastAsiaTheme="minorEastAsia" w:hAnsi="Cambria Math" w:cs="Times New Roman"/>
               </w:rPr>
               <m:t>h</m:t>
             </m:r>
@@ -340,15 +646,203 @@
         </m:sSup>
         <m:r>
           <w:rPr>
-            <w:rFonts w:ascii="Cambria Math" w:hAnsi="Cambria Math" w:cs="Times New Roman"/>
+            <w:rFonts w:ascii="Cambria Math" w:eastAsiaTheme="minorEastAsia" w:hAnsi="Cambria Math" w:cs="Times New Roman"/>
           </w:rPr>
-          <m:t>-</m:t>
+          <m:t xml:space="preserve"> </m:t>
+        </m:r>
+      </m:oMath>
+      <w:r>
+        <w:rPr>
+          <w:rFonts w:ascii="Times New Roman" w:eastAsiaTheme="minorEastAsia" w:hAnsi="Times New Roman" w:cs="Times New Roman"/>
+        </w:rPr>
+        <w:t xml:space="preserve">that </w:t>
+      </w:r>
+      <m:oMath>
+        <m:f>
+          <m:fPr>
+            <m:ctrlPr>
+              <w:rPr>
+                <w:rFonts w:ascii="Cambria Math" w:hAnsi="Cambria Math" w:cs="Times New Roman"/>
+                <w:i/>
+              </w:rPr>
+            </m:ctrlPr>
+          </m:fPr>
+          <m:num>
+            <m:sSup>
+              <m:sSupPr>
+                <m:ctrlPr>
+                  <w:rPr>
+                    <w:rFonts w:ascii="Cambria Math" w:hAnsi="Cambria Math" w:cs="Times New Roman"/>
+                    <w:i/>
+                  </w:rPr>
+                </m:ctrlPr>
+              </m:sSupPr>
+              <m:e>
+                <m:r>
+                  <w:rPr>
+                    <w:rFonts w:ascii="Cambria Math" w:hAnsi="Cambria Math" w:cs="Times New Roman"/>
+                  </w:rPr>
+                  <m:t xml:space="preserve"> e</m:t>
+                </m:r>
+              </m:e>
+              <m:sup>
+                <m:r>
+                  <w:rPr>
+                    <w:rFonts w:ascii="Cambria Math" w:hAnsi="Cambria Math" w:cs="Times New Roman"/>
+                  </w:rPr>
+                  <m:t>h</m:t>
+                </m:r>
+              </m:sup>
+            </m:sSup>
+            <m:r>
+              <w:rPr>
+                <w:rFonts w:ascii="Cambria Math" w:hAnsi="Cambria Math" w:cs="Times New Roman"/>
+              </w:rPr>
+              <m:t>-</m:t>
+            </m:r>
+            <m:sSup>
+              <m:sSupPr>
+                <m:ctrlPr>
+                  <w:rPr>
+                    <w:rFonts w:ascii="Cambria Math" w:hAnsi="Cambria Math" w:cs="Times New Roman"/>
+                    <w:i/>
+                  </w:rPr>
+                </m:ctrlPr>
+              </m:sSupPr>
+              <m:e>
+                <m:r>
+                  <w:rPr>
+                    <w:rFonts w:ascii="Cambria Math" w:hAnsi="Cambria Math" w:cs="Times New Roman"/>
+                  </w:rPr>
+                  <m:t>e</m:t>
+                </m:r>
+              </m:e>
+              <m:sup>
+                <m:r>
+                  <w:rPr>
+                    <w:rFonts w:ascii="Cambria Math" w:hAnsi="Cambria Math" w:cs="Times New Roman"/>
+                  </w:rPr>
+                  <m:t>-h</m:t>
+                </m:r>
+              </m:sup>
+            </m:sSup>
+          </m:num>
+          <m:den>
+            <m:r>
+              <w:rPr>
+                <w:rFonts w:ascii="Cambria Math" w:hAnsi="Cambria Math" w:cs="Times New Roman"/>
+              </w:rPr>
+              <m:t>h</m:t>
+            </m:r>
+          </m:den>
+        </m:f>
+        <m:r>
+          <w:rPr>
+            <w:rFonts w:ascii="Cambria Math" w:eastAsiaTheme="minorEastAsia" w:hAnsi="Cambria Math" w:cs="Times New Roman"/>
+          </w:rPr>
+          <m:t>-2≤</m:t>
+        </m:r>
+        <m:f>
+          <m:fPr>
+            <m:ctrlPr>
+              <w:rPr>
+                <w:rFonts w:ascii="Cambria Math" w:eastAsiaTheme="minorEastAsia" w:hAnsi="Cambria Math" w:cs="Times New Roman"/>
+                <w:i/>
+              </w:rPr>
+            </m:ctrlPr>
+          </m:fPr>
+          <m:num>
+            <m:sSup>
+              <m:sSupPr>
+                <m:ctrlPr>
+                  <w:rPr>
+                    <w:rFonts w:ascii="Cambria Math" w:eastAsiaTheme="minorEastAsia" w:hAnsi="Cambria Math" w:cs="Times New Roman"/>
+                    <w:i/>
+                  </w:rPr>
+                </m:ctrlPr>
+              </m:sSupPr>
+              <m:e>
+                <m:r>
+                  <w:rPr>
+                    <w:rFonts w:ascii="Cambria Math" w:eastAsiaTheme="minorEastAsia" w:hAnsi="Cambria Math" w:cs="Times New Roman"/>
+                  </w:rPr>
+                  <m:t>h</m:t>
+                </m:r>
+              </m:e>
+              <m:sup>
+                <m:r>
+                  <w:rPr>
+                    <w:rFonts w:ascii="Cambria Math" w:eastAsiaTheme="minorEastAsia" w:hAnsi="Cambria Math" w:cs="Times New Roman"/>
+                  </w:rPr>
+                  <m:t>2</m:t>
+                </m:r>
+              </m:sup>
+            </m:sSup>
+          </m:num>
+          <m:den>
+            <m:r>
+              <w:rPr>
+                <w:rFonts w:ascii="Cambria Math" w:eastAsiaTheme="minorEastAsia" w:hAnsi="Cambria Math" w:cs="Times New Roman"/>
+              </w:rPr>
+              <m:t>2</m:t>
+            </m:r>
+          </m:den>
+        </m:f>
+        <m:r>
+          <w:rPr>
+            <w:rFonts w:ascii="Cambria Math" w:eastAsiaTheme="minorEastAsia" w:hAnsi="Cambria Math" w:cs="Times New Roman"/>
+          </w:rPr>
+          <m:t>+O</m:t>
+        </m:r>
+        <m:d>
+          <m:dPr>
+            <m:ctrlPr>
+              <w:rPr>
+                <w:rFonts w:ascii="Cambria Math" w:eastAsiaTheme="minorEastAsia" w:hAnsi="Cambria Math" w:cs="Times New Roman"/>
+                <w:i/>
+              </w:rPr>
+            </m:ctrlPr>
+          </m:dPr>
+          <m:e>
+            <m:sSup>
+              <m:sSupPr>
+                <m:ctrlPr>
+                  <w:rPr>
+                    <w:rFonts w:ascii="Cambria Math" w:eastAsiaTheme="minorEastAsia" w:hAnsi="Cambria Math" w:cs="Times New Roman"/>
+                    <w:i/>
+                  </w:rPr>
+                </m:ctrlPr>
+              </m:sSupPr>
+              <m:e>
+                <m:r>
+                  <w:rPr>
+                    <w:rFonts w:ascii="Cambria Math" w:eastAsiaTheme="minorEastAsia" w:hAnsi="Cambria Math" w:cs="Times New Roman"/>
+                  </w:rPr>
+                  <m:t>h</m:t>
+                </m:r>
+              </m:e>
+              <m:sup>
+                <m:r>
+                  <w:rPr>
+                    <w:rFonts w:ascii="Cambria Math" w:eastAsiaTheme="minorEastAsia" w:hAnsi="Cambria Math" w:cs="Times New Roman"/>
+                  </w:rPr>
+                  <m:t>4</m:t>
+                </m:r>
+              </m:sup>
+            </m:sSup>
+          </m:e>
+        </m:d>
+        <m:r>
+          <w:rPr>
+            <w:rFonts w:ascii="Cambria Math" w:eastAsiaTheme="minorEastAsia" w:hAnsi="Cambria Math" w:cs="Times New Roman"/>
+          </w:rPr>
+          <m:t>=O(</m:t>
         </m:r>
         <m:sSup>
           <m:sSupPr>
             <m:ctrlPr>
               <w:rPr>
-                <w:rFonts w:ascii="Cambria Math" w:hAnsi="Cambria Math" w:cs="Times New Roman"/>
+                <w:rFonts w:ascii="Cambria Math" w:eastAsiaTheme="minorEastAsia" w:hAnsi="Cambria Math" w:cs="Times New Roman"/>
                 <w:i/>
               </w:rPr>
             </m:ctrlPr>
@@ -356,64 +850,63 @@
           <m:e>
             <m:r>
               <w:rPr>
-                <w:rFonts w:ascii="Cambria Math" w:hAnsi="Cambria Math" w:cs="Times New Roman"/>
-              </w:rPr>
-              <m:t>e</m:t>
+                <w:rFonts w:ascii="Cambria Math" w:eastAsiaTheme="minorEastAsia" w:hAnsi="Cambria Math" w:cs="Times New Roman"/>
+              </w:rPr>
+              <m:t>h</m:t>
             </m:r>
           </m:e>
           <m:sup>
             <m:r>
               <w:rPr>
-                <w:rFonts w:ascii="Cambria Math" w:hAnsi="Cambria Math" w:cs="Times New Roman"/>
-              </w:rPr>
-              <m:t>-h</m:t>
+                <w:rFonts w:ascii="Cambria Math" w:eastAsiaTheme="minorEastAsia" w:hAnsi="Cambria Math" w:cs="Times New Roman"/>
+              </w:rPr>
+              <m:t>2</m:t>
             </m:r>
           </m:sup>
         </m:sSup>
-      </m:oMath>
-      <w:r>
-        <w:rPr>
-          <w:rFonts w:ascii="Times New Roman" w:hAnsi="Times New Roman" w:cs="Times New Roman"/>
-        </w:rPr>
-        <w:t xml:space="preserve"> </w:t>
-      </w:r>
-      <w:r>
-        <w:rPr>
-          <w:rFonts w:ascii="Times New Roman" w:hAnsi="Times New Roman" w:cs="Times New Roman"/>
-        </w:rPr>
-        <w:t xml:space="preserve">will evaluate </w:t>
-      </w:r>
-      <w:r>
-        <w:rPr>
-          <w:rFonts w:ascii="Times New Roman" w:hAnsi="Times New Roman" w:cs="Times New Roman"/>
-        </w:rPr>
-        <w:t>arbitrarily close</w:t>
-      </w:r>
-      <w:r>
-        <w:rPr>
-          <w:rFonts w:ascii="Times New Roman" w:hAnsi="Times New Roman" w:cs="Times New Roman"/>
-        </w:rPr>
-        <w:t xml:space="preserve"> to </w:t>
-      </w:r>
-      <m:oMath>
         <m:r>
           <w:rPr>
-            <w:rFonts w:ascii="Cambria Math" w:hAnsi="Cambria Math" w:cs="Times New Roman"/>
+            <w:rFonts w:ascii="Cambria Math" w:eastAsiaTheme="minorEastAsia" w:hAnsi="Cambria Math" w:cs="Times New Roman"/>
           </w:rPr>
-          <m:t>1-</m:t>
-        </m:r>
-        <m:r>
-          <w:rPr>
-            <w:rFonts w:ascii="Cambria Math" w:hAnsi="Cambria Math" w:cs="Times New Roman"/>
-          </w:rPr>
-          <m:t>1</m:t>
+          <m:t>)</m:t>
         </m:r>
       </m:oMath>
       <w:r>
         <w:rPr>
           <w:rFonts w:ascii="Times New Roman" w:eastAsiaTheme="minorEastAsia" w:hAnsi="Times New Roman" w:cs="Times New Roman"/>
         </w:rPr>
-        <w:t xml:space="preserve"> as </w:t>
+        <w:t xml:space="preserve">. </w:t>
+      </w:r>
+    </w:p>
+    <w:p>
+      <w:pPr>
+        <w:rPr>
+          <w:rFonts w:ascii="Times New Roman" w:hAnsi="Times New Roman" w:cs="Times New Roman"/>
+        </w:rPr>
+      </w:pPr>
+    </w:p>
+    <w:p>
+      <w:pPr>
+        <w:pStyle w:val="ListParagraph"/>
+        <w:ind w:left="284"/>
+        <w:rPr>
+          <w:rFonts w:ascii="Times New Roman" w:eastAsiaTheme="minorEastAsia" w:hAnsi="Times New Roman" w:cs="Times New Roman"/>
+        </w:rPr>
+      </w:pPr>
+    </w:p>
+    <w:p>
+      <w:pPr>
+        <w:pStyle w:val="ListParagraph"/>
+        <w:ind w:left="284"/>
+        <w:rPr>
+          <w:rFonts w:ascii="Times New Roman" w:hAnsi="Times New Roman" w:cs="Times New Roman"/>
+        </w:rPr>
+      </w:pPr>
+      <w:r>
+        <w:rPr>
+          <w:rFonts w:ascii="Times New Roman" w:eastAsiaTheme="minorEastAsia" w:hAnsi="Times New Roman" w:cs="Times New Roman"/>
+        </w:rPr>
+        <w:t xml:space="preserve">Since </w:t>
       </w:r>
       <w:r>
         <w:rPr>
@@ -421,274 +914,55 @@
           <w:i/>
           <w:iCs/>
         </w:rPr>
-        <w:t>h</w:t>
-      </w:r>
-      <w:r>
-        <w:rPr>
-          <w:rFonts w:ascii="Times New Roman" w:eastAsiaTheme="minorEastAsia" w:hAnsi="Times New Roman" w:cs="Times New Roman"/>
-        </w:rPr>
-        <w:t xml:space="preserve"> </w:t>
-      </w:r>
-      <w:r>
-        <w:rPr>
-          <w:rFonts w:ascii="Times New Roman" w:eastAsiaTheme="minorEastAsia" w:hAnsi="Times New Roman" w:cs="Times New Roman"/>
-        </w:rPr>
-        <w:sym w:font="Wingdings" w:char="F0E0"/>
-      </w:r>
-      <w:r>
-        <w:rPr>
-          <w:rFonts w:ascii="Times New Roman" w:eastAsiaTheme="minorEastAsia" w:hAnsi="Times New Roman" w:cs="Times New Roman"/>
-        </w:rPr>
-        <w:t xml:space="preserve"> 0</w:t>
-      </w:r>
-      <w:r>
-        <w:rPr>
-          <w:rFonts w:ascii="Times New Roman" w:eastAsiaTheme="minorEastAsia" w:hAnsi="Times New Roman" w:cs="Times New Roman"/>
-        </w:rPr>
-        <w:t xml:space="preserve">, </w:t>
-      </w:r>
-      <w:r>
-        <w:rPr>
-          <w:rFonts w:ascii="Times New Roman" w:eastAsiaTheme="minorEastAsia" w:hAnsi="Times New Roman" w:cs="Times New Roman"/>
-        </w:rPr>
-        <w:t>cancellation errors caused by rounding will lead to</w:t>
-      </w:r>
-      <w:r>
-        <w:rPr>
-          <w:rFonts w:ascii="Times New Roman" w:eastAsiaTheme="minorEastAsia" w:hAnsi="Times New Roman" w:cs="Times New Roman"/>
-        </w:rPr>
-        <w:t xml:space="preserve"> </w:t>
-      </w:r>
-      <w:r>
-        <w:rPr>
-          <w:rFonts w:ascii="Times New Roman" w:eastAsiaTheme="minorEastAsia" w:hAnsi="Times New Roman" w:cs="Times New Roman"/>
-        </w:rPr>
-        <w:t>incorrect</w:t>
-      </w:r>
-      <w:r>
-        <w:rPr>
-          <w:rFonts w:ascii="Times New Roman" w:eastAsiaTheme="minorEastAsia" w:hAnsi="Times New Roman" w:cs="Times New Roman"/>
-        </w:rPr>
-        <w:t xml:space="preserve"> </w:t>
-      </w:r>
-      <w:r>
-        <w:rPr>
-          <w:rFonts w:ascii="Times New Roman" w:eastAsiaTheme="minorEastAsia" w:hAnsi="Times New Roman" w:cs="Times New Roman"/>
-        </w:rPr>
-        <w:t>results in the computation</w:t>
-      </w:r>
-      <w:r>
-        <w:rPr>
-          <w:rFonts w:ascii="Times New Roman" w:eastAsiaTheme="minorEastAsia" w:hAnsi="Times New Roman" w:cs="Times New Roman"/>
-        </w:rPr>
-        <w:t>.</w:t>
+        <w:t>F(h)</w:t>
+      </w:r>
+      <w:r>
+        <w:rPr>
+          <w:rFonts w:ascii="Times New Roman" w:eastAsiaTheme="minorEastAsia" w:hAnsi="Times New Roman" w:cs="Times New Roman"/>
+        </w:rPr>
+        <w:t xml:space="preserve"> evaluates to 0/0, to find the limit of </w:t>
+      </w:r>
+      <w:r>
+        <w:rPr>
+          <w:rFonts w:ascii="Times New Roman" w:eastAsiaTheme="minorEastAsia" w:hAnsi="Times New Roman" w:cs="Times New Roman"/>
+          <w:i/>
+          <w:iCs/>
+        </w:rPr>
+        <w:t xml:space="preserve">F(h) </w:t>
+      </w:r>
+      <w:r>
+        <w:rPr>
+          <w:rFonts w:ascii="Times New Roman" w:eastAsiaTheme="minorEastAsia" w:hAnsi="Times New Roman" w:cs="Times New Roman"/>
+        </w:rPr>
+        <w:t xml:space="preserve">we can also use </w:t>
+      </w:r>
+      <w:r>
+        <w:rPr>
+          <w:rFonts w:ascii="Times New Roman" w:hAnsi="Times New Roman" w:cs="Times New Roman"/>
+        </w:rPr>
+        <w:t xml:space="preserve">L'Hôpital's rule </w:t>
+      </w:r>
+      <w:r>
+        <w:rPr>
+          <w:rFonts w:ascii="Times New Roman" w:eastAsiaTheme="minorEastAsia" w:hAnsi="Times New Roman" w:cs="Times New Roman"/>
+        </w:rPr>
+        <w:t xml:space="preserve">in the third equality of the following: </w:t>
       </w:r>
     </w:p>
     <w:p>
       <w:pPr>
-        <w:rPr>
-          <w:rFonts w:ascii="Times New Roman" w:hAnsi="Times New Roman" w:cs="Times New Roman"/>
+        <w:pStyle w:val="ListParagraph"/>
+        <w:rPr>
+          <w:rFonts w:ascii="Times New Roman" w:eastAsiaTheme="minorEastAsia" w:hAnsi="Times New Roman" w:cs="Times New Roman"/>
+          <w:i/>
+          <w:iCs/>
         </w:rPr>
       </w:pPr>
     </w:p>
     <w:p>
       <w:pPr>
-        <w:pStyle w:val="ListParagraph"/>
-        <w:numPr>
-          <w:ilvl w:val="0"/>
-          <w:numId w:val="3"/>
-        </w:numPr>
-        <w:rPr>
-          <w:rFonts w:ascii="Times New Roman" w:hAnsi="Times New Roman" w:cs="Times New Roman"/>
-        </w:rPr>
-      </w:pPr>
-      <w:r>
-        <w:rPr>
-          <w:noProof/>
-        </w:rPr>
-        <w:drawing>
-          <wp:anchor distT="0" distB="0" distL="114300" distR="114300" simplePos="0" relativeHeight="251663360" behindDoc="0" locked="0" layoutInCell="1" allowOverlap="1" wp14:anchorId="4AA94A5B" wp14:editId="3C1C2B69">
-            <wp:simplePos x="0" y="0"/>
-            <wp:positionH relativeFrom="column">
-              <wp:posOffset>3170555</wp:posOffset>
-            </wp:positionH>
-            <wp:positionV relativeFrom="margin">
-              <wp:posOffset>4751070</wp:posOffset>
-            </wp:positionV>
-            <wp:extent cx="2548890" cy="1910715"/>
-            <wp:effectExtent l="0" t="0" r="3810" b="0"/>
-            <wp:wrapSquare wrapText="bothSides"/>
-            <wp:docPr id="8" name="Picture 8"/>
-            <wp:cNvGraphicFramePr>
-              <a:graphicFrameLocks xmlns:a="http://schemas.openxmlformats.org/drawingml/2006/main" noChangeAspect="1"/>
-            </wp:cNvGraphicFramePr>
-            <a:graphic xmlns:a="http://schemas.openxmlformats.org/drawingml/2006/main">
-              <a:graphicData uri="http://schemas.openxmlformats.org/drawingml/2006/picture">
-                <pic:pic xmlns:pic="http://schemas.openxmlformats.org/drawingml/2006/picture">
-                  <pic:nvPicPr>
-                    <pic:cNvPr id="8" name="Picture 8"/>
-                    <pic:cNvPicPr/>
-                  </pic:nvPicPr>
-                  <pic:blipFill>
-                    <a:blip r:embed="rId7" cstate="print">
-                      <a:extLst>
-                        <a:ext uri="{28A0092B-C50C-407E-A947-70E740481C1C}">
-                          <a14:useLocalDpi xmlns:a14="http://schemas.microsoft.com/office/drawing/2010/main" val="0"/>
-                        </a:ext>
-                      </a:extLst>
-                    </a:blip>
-                    <a:srcRect l="4328" r="4328"/>
-                    <a:stretch>
-                      <a:fillRect/>
-                    </a:stretch>
-                  </pic:blipFill>
-                  <pic:spPr>
-                    <a:xfrm>
-                      <a:off x="0" y="0"/>
-                      <a:ext cx="2548890" cy="1910715"/>
-                    </a:xfrm>
-                    <a:prstGeom prst="rect">
-                      <a:avLst/>
-                    </a:prstGeom>
-                  </pic:spPr>
-                </pic:pic>
-              </a:graphicData>
-            </a:graphic>
-            <wp14:sizeRelH relativeFrom="page">
-              <wp14:pctWidth>0</wp14:pctWidth>
-            </wp14:sizeRelH>
-            <wp14:sizeRelV relativeFrom="page">
-              <wp14:pctHeight>0</wp14:pctHeight>
-            </wp14:sizeRelV>
-          </wp:anchor>
-        </w:drawing>
-      </w:r>
-      <w:r>
-        <w:rPr>
-          <w:noProof/>
-        </w:rPr>
-        <w:drawing>
-          <wp:anchor distT="0" distB="0" distL="114300" distR="114300" simplePos="0" relativeHeight="251662336" behindDoc="0" locked="0" layoutInCell="1" allowOverlap="1" wp14:anchorId="729B6806" wp14:editId="4E85D24E">
-            <wp:simplePos x="0" y="0"/>
-            <wp:positionH relativeFrom="column">
-              <wp:posOffset>231484</wp:posOffset>
-            </wp:positionH>
-            <wp:positionV relativeFrom="margin">
-              <wp:posOffset>4751070</wp:posOffset>
-            </wp:positionV>
-            <wp:extent cx="2548890" cy="1910715"/>
-            <wp:effectExtent l="0" t="0" r="3810" b="0"/>
-            <wp:wrapSquare wrapText="bothSides"/>
-            <wp:docPr id="7" name="Picture 7"/>
-            <wp:cNvGraphicFramePr>
-              <a:graphicFrameLocks xmlns:a="http://schemas.openxmlformats.org/drawingml/2006/main" noChangeAspect="1"/>
-            </wp:cNvGraphicFramePr>
-            <a:graphic xmlns:a="http://schemas.openxmlformats.org/drawingml/2006/main">
-              <a:graphicData uri="http://schemas.openxmlformats.org/drawingml/2006/picture">
-                <pic:pic xmlns:pic="http://schemas.openxmlformats.org/drawingml/2006/picture">
-                  <pic:nvPicPr>
-                    <pic:cNvPr id="7" name="Picture 7"/>
-                    <pic:cNvPicPr/>
-                  </pic:nvPicPr>
-                  <pic:blipFill>
-                    <a:blip r:embed="rId8" cstate="print">
-                      <a:extLst>
-                        <a:ext uri="{28A0092B-C50C-407E-A947-70E740481C1C}">
-                          <a14:useLocalDpi xmlns:a14="http://schemas.microsoft.com/office/drawing/2010/main" val="0"/>
-                        </a:ext>
-                      </a:extLst>
-                    </a:blip>
-                    <a:srcRect l="4328" r="4328"/>
-                    <a:stretch>
-                      <a:fillRect/>
-                    </a:stretch>
-                  </pic:blipFill>
-                  <pic:spPr>
-                    <a:xfrm>
-                      <a:off x="0" y="0"/>
-                      <a:ext cx="2548890" cy="1910715"/>
-                    </a:xfrm>
-                    <a:prstGeom prst="rect">
-                      <a:avLst/>
-                    </a:prstGeom>
-                  </pic:spPr>
-                </pic:pic>
-              </a:graphicData>
-            </a:graphic>
-            <wp14:sizeRelH relativeFrom="page">
-              <wp14:pctWidth>0</wp14:pctWidth>
-            </wp14:sizeRelH>
-            <wp14:sizeRelV relativeFrom="page">
-              <wp14:pctHeight>0</wp14:pctHeight>
-            </wp14:sizeRelV>
-          </wp:anchor>
-        </w:drawing>
-      </w:r>
-      <w:r>
-        <w:rPr>
-          <w:rFonts w:ascii="Times New Roman" w:eastAsiaTheme="minorEastAsia" w:hAnsi="Times New Roman" w:cs="Times New Roman"/>
-        </w:rPr>
-        <w:t xml:space="preserve">Since </w:t>
-      </w:r>
-      <w:r>
-        <w:rPr>
-          <w:rFonts w:ascii="Times New Roman" w:eastAsiaTheme="minorEastAsia" w:hAnsi="Times New Roman" w:cs="Times New Roman"/>
-          <w:i/>
-          <w:iCs/>
-        </w:rPr>
-        <w:t>F(h)</w:t>
-      </w:r>
-      <w:r>
-        <w:rPr>
-          <w:rFonts w:ascii="Times New Roman" w:eastAsiaTheme="minorEastAsia" w:hAnsi="Times New Roman" w:cs="Times New Roman"/>
-        </w:rPr>
-        <w:t xml:space="preserve"> evaluates to 0/0, t</w:t>
-      </w:r>
-      <w:r>
-        <w:rPr>
-          <w:rFonts w:ascii="Times New Roman" w:eastAsiaTheme="minorEastAsia" w:hAnsi="Times New Roman" w:cs="Times New Roman"/>
-        </w:rPr>
-        <w:t xml:space="preserve">o find the limit of </w:t>
-      </w:r>
-      <w:r>
-        <w:rPr>
-          <w:rFonts w:ascii="Times New Roman" w:eastAsiaTheme="minorEastAsia" w:hAnsi="Times New Roman" w:cs="Times New Roman"/>
-          <w:i/>
-          <w:iCs/>
-        </w:rPr>
-        <w:t xml:space="preserve">F(h) </w:t>
-      </w:r>
-      <w:r>
-        <w:rPr>
-          <w:rFonts w:ascii="Times New Roman" w:eastAsiaTheme="minorEastAsia" w:hAnsi="Times New Roman" w:cs="Times New Roman"/>
-        </w:rPr>
-        <w:t xml:space="preserve">we will use </w:t>
-      </w:r>
-      <w:r>
-        <w:rPr>
-          <w:rFonts w:ascii="Times New Roman" w:hAnsi="Times New Roman" w:cs="Times New Roman"/>
-        </w:rPr>
-        <w:t>L'Hôpital's rule</w:t>
-      </w:r>
-      <w:r>
-        <w:rPr>
-          <w:rFonts w:ascii="Times New Roman" w:hAnsi="Times New Roman" w:cs="Times New Roman"/>
-        </w:rPr>
-        <w:t xml:space="preserve"> </w:t>
-      </w:r>
-      <w:r>
-        <w:rPr>
-          <w:rFonts w:ascii="Times New Roman" w:eastAsiaTheme="minorEastAsia" w:hAnsi="Times New Roman" w:cs="Times New Roman"/>
-        </w:rPr>
-        <w:t>in the third equality of the following:</w:t>
-      </w:r>
-    </w:p>
-    <w:p>
-      <w:pPr>
-        <w:pStyle w:val="ListParagraph"/>
-        <w:rPr>
-          <w:rFonts w:ascii="Cambria Math" w:hAnsi="Cambria Math" w:cs="Times New Roman"/>
-          <w:oMath/>
+        <w:rPr>
+          <w:rFonts w:ascii="Times New Roman" w:eastAsiaTheme="minorEastAsia" w:hAnsi="Times New Roman" w:cs="Times New Roman"/>
         </w:rPr>
       </w:pPr>
     </w:p>
@@ -741,13 +1015,7 @@
                     <w:rPr>
                       <w:rFonts w:ascii="Cambria Math" w:hAnsi="Cambria Math" w:cs="Times New Roman"/>
                     </w:rPr>
-                    <m:t>h→</m:t>
-                  </m:r>
-                  <m:r>
-                    <w:rPr>
-                      <w:rFonts w:ascii="Cambria Math" w:hAnsi="Cambria Math" w:cs="Times New Roman"/>
-                    </w:rPr>
-                    <m:t>0</m:t>
+                    <m:t>h→0</m:t>
                   </m:r>
                   <m:ctrlPr>
                     <w:rPr>
@@ -830,13 +1098,7 @@
                     <w:rPr>
                       <w:rFonts w:ascii="Cambria Math" w:hAnsi="Cambria Math" w:cs="Times New Roman"/>
                     </w:rPr>
-                    <m:t>h→</m:t>
-                  </m:r>
-                  <m:r>
-                    <w:rPr>
-                      <w:rFonts w:ascii="Cambria Math" w:hAnsi="Cambria Math" w:cs="Times New Roman"/>
-                    </w:rPr>
-                    <m:t>0</m:t>
+                    <m:t>h→0</m:t>
                   </m:r>
                   <m:ctrlPr>
                     <w:rPr>
@@ -973,13 +1235,7 @@
                     <w:rPr>
                       <w:rFonts w:ascii="Cambria Math" w:hAnsi="Cambria Math" w:cs="Times New Roman"/>
                     </w:rPr>
-                    <m:t>h→</m:t>
-                  </m:r>
-                  <m:r>
-                    <w:rPr>
-                      <w:rFonts w:ascii="Cambria Math" w:hAnsi="Cambria Math" w:cs="Times New Roman"/>
-                    </w:rPr>
-                    <m:t>0</m:t>
+                    <m:t>h→0</m:t>
                   </m:r>
                   <m:ctrlPr>
                     <w:rPr>
@@ -1330,22 +1586,1211 @@
         <w:pStyle w:val="ListParagraph"/>
         <w:rPr>
           <w:rFonts w:ascii="Times New Roman" w:eastAsiaTheme="minorEastAsia" w:hAnsi="Times New Roman" w:cs="Times New Roman"/>
+        </w:rPr>
+      </w:pPr>
+    </w:p>
+    <w:p>
+      <w:pPr>
+        <w:pStyle w:val="ListParagraph"/>
+        <w:ind w:left="284"/>
+        <w:rPr>
+          <w:rFonts w:ascii="Times New Roman" w:eastAsiaTheme="minorEastAsia" w:hAnsi="Times New Roman" w:cs="Times New Roman"/>
+        </w:rPr>
+      </w:pPr>
+      <w:r>
+        <w:rPr>
+          <w:rFonts w:ascii="Times New Roman" w:eastAsiaTheme="minorEastAsia" w:hAnsi="Times New Roman" w:cs="Times New Roman"/>
+        </w:rPr>
+        <w:t>A third approach is given by plotting the error of F(h) against h.</w:t>
+      </w:r>
+      <w:r>
+        <w:rPr>
+          <w:rFonts w:ascii="Times New Roman" w:eastAsiaTheme="minorEastAsia" w:hAnsi="Times New Roman" w:cs="Times New Roman"/>
+        </w:rPr>
+        <w:t xml:space="preserve"> Since the relationship is exponential, we linearize using logarithms</w:t>
+      </w:r>
+      <w:r>
+        <w:rPr>
+          <w:rFonts w:ascii="Times New Roman" w:eastAsiaTheme="minorEastAsia" w:hAnsi="Times New Roman" w:cs="Times New Roman"/>
+        </w:rPr>
+        <w:t xml:space="preserve"> </w:t>
+      </w:r>
+      <w:r>
+        <w:rPr>
+          <w:rFonts w:ascii="Times New Roman" w:eastAsiaTheme="minorEastAsia" w:hAnsi="Times New Roman" w:cs="Times New Roman"/>
+        </w:rPr>
+        <w:t>(thank you to Garre</w:t>
+      </w:r>
+      <w:r>
+        <w:rPr>
+          <w:rFonts w:ascii="Times New Roman" w:eastAsiaTheme="minorEastAsia" w:hAnsi="Times New Roman" w:cs="Times New Roman"/>
+        </w:rPr>
+        <w:t>t</w:t>
+      </w:r>
+      <w:r>
+        <w:rPr>
+          <w:rFonts w:ascii="Times New Roman" w:eastAsiaTheme="minorEastAsia" w:hAnsi="Times New Roman" w:cs="Times New Roman"/>
+        </w:rPr>
+        <w:t>t during office hours for the suggestion</w:t>
+      </w:r>
+      <w:r>
+        <w:rPr>
+          <w:rFonts w:ascii="Times New Roman" w:eastAsiaTheme="minorEastAsia" w:hAnsi="Times New Roman" w:cs="Times New Roman"/>
+        </w:rPr>
+        <w:t xml:space="preserve"> and assistance</w:t>
+      </w:r>
+      <w:r>
+        <w:rPr>
+          <w:rFonts w:ascii="Times New Roman" w:eastAsiaTheme="minorEastAsia" w:hAnsi="Times New Roman" w:cs="Times New Roman"/>
+        </w:rPr>
+        <w:t>)</w:t>
+      </w:r>
+      <w:r>
+        <w:rPr>
+          <w:rFonts w:ascii="Times New Roman" w:eastAsiaTheme="minorEastAsia" w:hAnsi="Times New Roman" w:cs="Times New Roman"/>
+        </w:rPr>
+        <w:t>.</w:t>
+      </w:r>
+      <w:r>
+        <w:rPr>
+          <w:rFonts w:ascii="Times New Roman" w:eastAsiaTheme="minorEastAsia" w:hAnsi="Times New Roman" w:cs="Times New Roman"/>
+        </w:rPr>
+        <w:t xml:space="preserve"> Since the relationship is now linear, we</w:t>
+      </w:r>
+      <w:r>
+        <w:rPr>
+          <w:rFonts w:ascii="Times New Roman" w:eastAsiaTheme="minorEastAsia" w:hAnsi="Times New Roman" w:cs="Times New Roman"/>
+        </w:rPr>
+        <w:t xml:space="preserve"> </w:t>
+      </w:r>
+      <w:r>
+        <w:rPr>
+          <w:rFonts w:ascii="Times New Roman" w:eastAsiaTheme="minorEastAsia" w:hAnsi="Times New Roman" w:cs="Times New Roman"/>
+        </w:rPr>
+        <w:t>n</w:t>
+      </w:r>
+      <w:r>
+        <w:rPr>
+          <w:rFonts w:ascii="Times New Roman" w:eastAsiaTheme="minorEastAsia" w:hAnsi="Times New Roman" w:cs="Times New Roman"/>
+        </w:rPr>
+        <w:t>ote the following</w:t>
+      </w:r>
+      <w:r>
+        <w:rPr>
+          <w:rFonts w:ascii="Times New Roman" w:eastAsiaTheme="minorEastAsia" w:hAnsi="Times New Roman" w:cs="Times New Roman"/>
+        </w:rPr>
+        <w:t xml:space="preserve"> about the line:</w:t>
+      </w:r>
+    </w:p>
+    <w:p>
+      <w:pPr>
+        <w:pStyle w:val="ListParagraph"/>
+        <w:rPr>
+          <w:rFonts w:ascii="Times New Roman" w:eastAsiaTheme="minorEastAsia" w:hAnsi="Times New Roman" w:cs="Times New Roman"/>
+          <w:iCs/>
+        </w:rPr>
+      </w:pPr>
+    </w:p>
+    <w:p>
+      <w:pPr>
+        <w:pStyle w:val="ListParagraph"/>
+        <w:rPr>
+          <w:rFonts w:ascii="Times New Roman" w:eastAsiaTheme="minorEastAsia" w:hAnsi="Times New Roman" w:cs="Times New Roman"/>
+          <w:iCs/>
+        </w:rPr>
+      </w:pPr>
+      <m:oMathPara>
+        <m:oMathParaPr>
+          <m:jc m:val="center"/>
+        </m:oMathParaPr>
+        <m:oMath>
+          <m:func>
+            <m:funcPr>
+              <m:ctrlPr>
+                <w:rPr>
+                  <w:rFonts w:ascii="Cambria Math" w:eastAsiaTheme="minorEastAsia" w:hAnsi="Cambria Math" w:cs="Times New Roman"/>
+                  <w:iCs/>
+                </w:rPr>
+              </m:ctrlPr>
+            </m:funcPr>
+            <m:fName>
+              <m:r>
+                <m:rPr>
+                  <m:sty m:val="p"/>
+                </m:rPr>
+                <w:rPr>
+                  <w:rFonts w:ascii="Cambria Math" w:eastAsiaTheme="minorEastAsia" w:hAnsi="Cambria Math" w:cs="Times New Roman"/>
+                </w:rPr>
+                <m:t>log</m:t>
+              </m:r>
+            </m:fName>
+            <m:e>
+              <m:d>
+                <m:dPr>
+                  <m:ctrlPr>
+                    <w:rPr>
+                      <w:rFonts w:ascii="Cambria Math" w:eastAsiaTheme="minorEastAsia" w:hAnsi="Cambria Math" w:cs="Times New Roman"/>
+                      <w:i/>
+                      <w:iCs/>
+                    </w:rPr>
+                  </m:ctrlPr>
+                </m:dPr>
+                <m:e>
+                  <m:r>
+                    <w:rPr>
+                      <w:rFonts w:ascii="Cambria Math" w:eastAsiaTheme="minorEastAsia" w:hAnsi="Cambria Math" w:cs="Times New Roman"/>
+                    </w:rPr>
+                    <m:t>error</m:t>
+                  </m:r>
+                </m:e>
+              </m:d>
+            </m:e>
+          </m:func>
+          <m:r>
+            <w:rPr>
+              <w:rFonts w:ascii="Cambria Math" w:eastAsiaTheme="minorEastAsia" w:hAnsi="Cambria Math" w:cs="Times New Roman"/>
+            </w:rPr>
+            <m:t>≈m*</m:t>
+          </m:r>
+          <m:func>
+            <m:funcPr>
+              <m:ctrlPr>
+                <w:rPr>
+                  <w:rFonts w:ascii="Cambria Math" w:eastAsiaTheme="minorEastAsia" w:hAnsi="Cambria Math" w:cs="Times New Roman"/>
+                  <w:i/>
+                  <w:iCs/>
+                </w:rPr>
+              </m:ctrlPr>
+            </m:funcPr>
+            <m:fName>
+              <m:r>
+                <m:rPr>
+                  <m:sty m:val="p"/>
+                </m:rPr>
+                <w:rPr>
+                  <w:rFonts w:ascii="Cambria Math" w:eastAsiaTheme="minorEastAsia" w:hAnsi="Cambria Math" w:cs="Times New Roman"/>
+                </w:rPr>
+                <m:t>log</m:t>
+              </m:r>
+            </m:fName>
+            <m:e>
+              <m:d>
+                <m:dPr>
+                  <m:ctrlPr>
+                    <w:rPr>
+                      <w:rFonts w:ascii="Cambria Math" w:eastAsiaTheme="minorEastAsia" w:hAnsi="Cambria Math" w:cs="Times New Roman"/>
+                      <w:i/>
+                      <w:iCs/>
+                    </w:rPr>
+                  </m:ctrlPr>
+                </m:dPr>
+                <m:e>
+                  <m:r>
+                    <w:rPr>
+                      <w:rFonts w:ascii="Cambria Math" w:eastAsiaTheme="minorEastAsia" w:hAnsi="Cambria Math" w:cs="Times New Roman"/>
+                    </w:rPr>
+                    <m:t>h</m:t>
+                  </m:r>
+                </m:e>
+              </m:d>
+            </m:e>
+          </m:func>
+          <m:r>
+            <w:rPr>
+              <w:rFonts w:ascii="Cambria Math" w:eastAsiaTheme="minorEastAsia" w:hAnsi="Cambria Math" w:cs="Times New Roman"/>
+            </w:rPr>
+            <m:t>+C</m:t>
+          </m:r>
+        </m:oMath>
+      </m:oMathPara>
+    </w:p>
+    <w:p>
+      <w:pPr>
+        <w:pStyle w:val="ListParagraph"/>
+        <w:rPr>
+          <w:rFonts w:ascii="Times New Roman" w:eastAsiaTheme="minorEastAsia" w:hAnsi="Times New Roman" w:cs="Times New Roman"/>
+          <w:iCs/>
+        </w:rPr>
+      </w:pPr>
+      <m:oMathPara>
+        <m:oMathParaPr>
+          <m:jc m:val="center"/>
+        </m:oMathParaPr>
+        <m:oMath>
+          <m:sSup>
+            <m:sSupPr>
+              <m:ctrlPr>
+                <w:rPr>
+                  <w:rFonts w:ascii="Cambria Math" w:eastAsiaTheme="minorEastAsia" w:hAnsi="Cambria Math" w:cs="Times New Roman"/>
+                  <w:i/>
+                  <w:iCs/>
+                </w:rPr>
+              </m:ctrlPr>
+            </m:sSupPr>
+            <m:e>
+              <m:r>
+                <w:rPr>
+                  <w:rFonts w:ascii="Cambria Math" w:eastAsiaTheme="minorEastAsia" w:hAnsi="Cambria Math" w:cs="Times New Roman"/>
+                </w:rPr>
+                <m:t>10</m:t>
+              </m:r>
+            </m:e>
+            <m:sup>
+              <m:r>
+                <m:rPr>
+                  <m:sty m:val="p"/>
+                </m:rPr>
+                <w:rPr>
+                  <w:rFonts w:ascii="Cambria Math" w:eastAsiaTheme="minorEastAsia" w:hAnsi="Cambria Math" w:cs="Times New Roman"/>
+                </w:rPr>
+                <m:t>log⁡</m:t>
+              </m:r>
+              <m:r>
+                <w:rPr>
+                  <w:rFonts w:ascii="Cambria Math" w:eastAsiaTheme="minorEastAsia" w:hAnsi="Cambria Math" w:cs="Times New Roman"/>
+                </w:rPr>
+                <m:t>(error)</m:t>
+              </m:r>
+            </m:sup>
+          </m:sSup>
+          <m:r>
+            <w:rPr>
+              <w:rFonts w:ascii="Cambria Math" w:eastAsiaTheme="minorEastAsia" w:hAnsi="Cambria Math" w:cs="Times New Roman"/>
+            </w:rPr>
+            <m:t>≈</m:t>
+          </m:r>
+          <m:sSup>
+            <m:sSupPr>
+              <m:ctrlPr>
+                <w:rPr>
+                  <w:rFonts w:ascii="Cambria Math" w:eastAsiaTheme="minorEastAsia" w:hAnsi="Cambria Math" w:cs="Times New Roman"/>
+                  <w:i/>
+                  <w:iCs/>
+                </w:rPr>
+              </m:ctrlPr>
+            </m:sSupPr>
+            <m:e>
+              <m:r>
+                <w:rPr>
+                  <w:rFonts w:ascii="Cambria Math" w:eastAsiaTheme="minorEastAsia" w:hAnsi="Cambria Math" w:cs="Times New Roman"/>
+                </w:rPr>
+                <m:t>10</m:t>
+              </m:r>
+            </m:e>
+            <m:sup>
+              <m:r>
+                <w:rPr>
+                  <w:rFonts w:ascii="Cambria Math" w:eastAsiaTheme="minorEastAsia" w:hAnsi="Cambria Math" w:cs="Times New Roman"/>
+                </w:rPr>
+                <m:t>m*</m:t>
+              </m:r>
+              <m:func>
+                <m:funcPr>
+                  <m:ctrlPr>
+                    <w:rPr>
+                      <w:rFonts w:ascii="Cambria Math" w:eastAsiaTheme="minorEastAsia" w:hAnsi="Cambria Math" w:cs="Times New Roman"/>
+                      <w:i/>
+                      <w:iCs/>
+                    </w:rPr>
+                  </m:ctrlPr>
+                </m:funcPr>
+                <m:fName>
+                  <m:r>
+                    <m:rPr>
+                      <m:sty m:val="p"/>
+                    </m:rPr>
+                    <w:rPr>
+                      <w:rFonts w:ascii="Cambria Math" w:eastAsiaTheme="minorEastAsia" w:hAnsi="Cambria Math" w:cs="Times New Roman"/>
+                    </w:rPr>
+                    <m:t>log</m:t>
+                  </m:r>
+                </m:fName>
+                <m:e>
+                  <m:d>
+                    <m:dPr>
+                      <m:ctrlPr>
+                        <w:rPr>
+                          <w:rFonts w:ascii="Cambria Math" w:eastAsiaTheme="minorEastAsia" w:hAnsi="Cambria Math" w:cs="Times New Roman"/>
+                          <w:i/>
+                          <w:iCs/>
+                        </w:rPr>
+                      </m:ctrlPr>
+                    </m:dPr>
+                    <m:e>
+                      <m:r>
+                        <w:rPr>
+                          <w:rFonts w:ascii="Cambria Math" w:eastAsiaTheme="minorEastAsia" w:hAnsi="Cambria Math" w:cs="Times New Roman"/>
+                        </w:rPr>
+                        <m:t>h</m:t>
+                      </m:r>
+                    </m:e>
+                  </m:d>
+                </m:e>
+              </m:func>
+              <m:r>
+                <w:rPr>
+                  <w:rFonts w:ascii="Cambria Math" w:eastAsiaTheme="minorEastAsia" w:hAnsi="Cambria Math" w:cs="Times New Roman"/>
+                </w:rPr>
+                <m:t>+C</m:t>
+              </m:r>
+            </m:sup>
+          </m:sSup>
+          <m:r>
+            <w:rPr>
+              <w:rFonts w:ascii="Cambria Math" w:eastAsiaTheme="minorEastAsia" w:hAnsi="Cambria Math" w:cs="Times New Roman"/>
+            </w:rPr>
+            <m:t xml:space="preserve">      </m:t>
+          </m:r>
+        </m:oMath>
+      </m:oMathPara>
+    </w:p>
+    <w:p>
+      <w:pPr>
+        <w:pStyle w:val="ListParagraph"/>
+        <w:rPr>
+          <w:rFonts w:ascii="Times New Roman" w:eastAsiaTheme="minorEastAsia" w:hAnsi="Times New Roman" w:cs="Times New Roman"/>
+          <w:iCs/>
+        </w:rPr>
+      </w:pPr>
+      <m:oMathPara>
+        <m:oMathParaPr>
+          <m:jc m:val="center"/>
+        </m:oMathParaPr>
+        <m:oMath>
+          <m:r>
+            <w:rPr>
+              <w:rFonts w:ascii="Cambria Math" w:eastAsiaTheme="minorEastAsia" w:hAnsi="Cambria Math" w:cs="Times New Roman"/>
+            </w:rPr>
+            <m:t>error≈</m:t>
+          </m:r>
+          <m:sSup>
+            <m:sSupPr>
+              <m:ctrlPr>
+                <w:rPr>
+                  <w:rFonts w:ascii="Cambria Math" w:eastAsiaTheme="minorEastAsia" w:hAnsi="Cambria Math" w:cs="Times New Roman"/>
+                  <w:i/>
+                  <w:iCs/>
+                </w:rPr>
+              </m:ctrlPr>
+            </m:sSupPr>
+            <m:e>
+              <m:r>
+                <w:rPr>
+                  <w:rFonts w:ascii="Cambria Math" w:eastAsiaTheme="minorEastAsia" w:hAnsi="Cambria Math" w:cs="Times New Roman"/>
+                </w:rPr>
+                <m:t>h</m:t>
+              </m:r>
+            </m:e>
+            <m:sup>
+              <m:r>
+                <w:rPr>
+                  <w:rFonts w:ascii="Cambria Math" w:eastAsiaTheme="minorEastAsia" w:hAnsi="Cambria Math" w:cs="Times New Roman"/>
+                </w:rPr>
+                <m:t>m</m:t>
+              </m:r>
+            </m:sup>
+          </m:sSup>
+          <m:r>
+            <w:rPr>
+              <w:rFonts w:ascii="Cambria Math" w:eastAsiaTheme="minorEastAsia" w:hAnsi="Cambria Math" w:cs="Times New Roman"/>
+            </w:rPr>
+            <m:t>*</m:t>
+          </m:r>
+          <m:sSup>
+            <m:sSupPr>
+              <m:ctrlPr>
+                <w:rPr>
+                  <w:rFonts w:ascii="Cambria Math" w:eastAsiaTheme="minorEastAsia" w:hAnsi="Cambria Math" w:cs="Times New Roman"/>
+                  <w:i/>
+                  <w:iCs/>
+                </w:rPr>
+              </m:ctrlPr>
+            </m:sSupPr>
+            <m:e>
+              <m:r>
+                <w:rPr>
+                  <w:rFonts w:ascii="Cambria Math" w:eastAsiaTheme="minorEastAsia" w:hAnsi="Cambria Math" w:cs="Times New Roman"/>
+                </w:rPr>
+                <m:t>10</m:t>
+              </m:r>
+            </m:e>
+            <m:sup>
+              <m:r>
+                <w:rPr>
+                  <w:rFonts w:ascii="Cambria Math" w:eastAsiaTheme="minorEastAsia" w:hAnsi="Cambria Math" w:cs="Times New Roman"/>
+                </w:rPr>
+                <m:t>c</m:t>
+              </m:r>
+            </m:sup>
+          </m:sSup>
+          <m:r>
+            <w:rPr>
+              <w:rFonts w:ascii="Cambria Math" w:eastAsiaTheme="minorEastAsia" w:hAnsi="Cambria Math" w:cs="Times New Roman"/>
+            </w:rPr>
+            <m:t xml:space="preserve">  </m:t>
+          </m:r>
+        </m:oMath>
+      </m:oMathPara>
+    </w:p>
+    <w:p>
+      <w:pPr>
+        <w:pStyle w:val="ListParagraph"/>
+        <w:rPr>
+          <w:rFonts w:ascii="Times New Roman" w:eastAsiaTheme="minorEastAsia" w:hAnsi="Times New Roman" w:cs="Times New Roman"/>
+          <w:iCs/>
+        </w:rPr>
+      </w:pPr>
+    </w:p>
+    <w:p>
+      <w:pPr>
+        <w:rPr>
+          <w:rFonts w:ascii="Times New Roman" w:eastAsiaTheme="minorEastAsia" w:hAnsi="Times New Roman" w:cs="Times New Roman"/>
+          <w:iCs/>
+        </w:rPr>
+      </w:pPr>
+      <w:r>
+        <w:rPr>
+          <w:rFonts w:ascii="Times New Roman" w:eastAsiaTheme="minorEastAsia" w:hAnsi="Times New Roman" w:cs="Times New Roman"/>
+          <w:iCs/>
+        </w:rPr>
+        <w:t xml:space="preserve">Since </w:t>
+      </w:r>
+      <m:oMath>
+        <m:sSup>
+          <m:sSupPr>
+            <m:ctrlPr>
+              <w:rPr>
+                <w:rFonts w:ascii="Cambria Math" w:eastAsiaTheme="minorEastAsia" w:hAnsi="Cambria Math" w:cs="Times New Roman"/>
+                <w:i/>
+                <w:iCs/>
+              </w:rPr>
+            </m:ctrlPr>
+          </m:sSupPr>
+          <m:e>
+            <m:r>
+              <w:rPr>
+                <w:rFonts w:ascii="Cambria Math" w:eastAsiaTheme="minorEastAsia" w:hAnsi="Cambria Math" w:cs="Times New Roman"/>
+              </w:rPr>
+              <m:t>10</m:t>
+            </m:r>
+          </m:e>
+          <m:sup>
+            <m:r>
+              <w:rPr>
+                <w:rFonts w:ascii="Cambria Math" w:eastAsiaTheme="minorEastAsia" w:hAnsi="Cambria Math" w:cs="Times New Roman"/>
+              </w:rPr>
+              <m:t>C</m:t>
+            </m:r>
+          </m:sup>
+        </m:sSup>
+      </m:oMath>
+      <w:r>
+        <w:rPr>
+          <w:rFonts w:ascii="Times New Roman" w:eastAsiaTheme="minorEastAsia" w:hAnsi="Times New Roman" w:cs="Times New Roman"/>
+          <w:iCs/>
+        </w:rPr>
+        <w:t xml:space="preserve"> is constant we </w:t>
+      </w:r>
+      <w:r>
+        <w:rPr>
+          <w:rFonts w:ascii="Times New Roman" w:eastAsiaTheme="minorEastAsia" w:hAnsi="Times New Roman" w:cs="Times New Roman"/>
+          <w:iCs/>
+        </w:rPr>
+        <w:t>may</w:t>
+      </w:r>
+      <w:r>
+        <w:rPr>
+          <w:rFonts w:ascii="Times New Roman" w:eastAsiaTheme="minorEastAsia" w:hAnsi="Times New Roman" w:cs="Times New Roman"/>
+          <w:iCs/>
+        </w:rPr>
+        <w:t xml:space="preserve"> ignore it</w:t>
+      </w:r>
+      <w:r>
+        <w:rPr>
+          <w:rFonts w:ascii="Times New Roman" w:eastAsiaTheme="minorEastAsia" w:hAnsi="Times New Roman" w:cs="Times New Roman"/>
+          <w:iCs/>
+        </w:rPr>
+        <w:t xml:space="preserve"> for our purposes</w:t>
+      </w:r>
+      <w:r>
+        <w:rPr>
+          <w:rFonts w:ascii="Times New Roman" w:eastAsiaTheme="minorEastAsia" w:hAnsi="Times New Roman" w:cs="Times New Roman"/>
+          <w:iCs/>
+        </w:rPr>
+        <w:t xml:space="preserve">. Solving </w:t>
+      </w:r>
+      <w:r>
+        <w:rPr>
+          <w:rFonts w:ascii="Times New Roman" w:eastAsiaTheme="minorEastAsia" w:hAnsi="Times New Roman" w:cs="Times New Roman"/>
+          <w:iCs/>
+        </w:rPr>
+        <w:t>for the slope,</w:t>
+      </w:r>
+      <w:r>
+        <w:rPr>
+          <w:rFonts w:ascii="Times New Roman" w:eastAsiaTheme="minorEastAsia" w:hAnsi="Times New Roman" w:cs="Times New Roman"/>
+          <w:iCs/>
+        </w:rPr>
+        <w:t xml:space="preserve"> </w:t>
+      </w:r>
+      <w:r>
+        <w:rPr>
+          <w:rFonts w:ascii="Times New Roman" w:eastAsiaTheme="minorEastAsia" w:hAnsi="Times New Roman" w:cs="Times New Roman"/>
           <w:i/>
+        </w:rPr>
+        <w:t>m</w:t>
+      </w:r>
+      <w:r>
+        <w:rPr>
+          <w:rFonts w:ascii="Times New Roman" w:eastAsiaTheme="minorEastAsia" w:hAnsi="Times New Roman" w:cs="Times New Roman"/>
+          <w:i/>
+        </w:rPr>
+        <w:t>,</w:t>
+      </w:r>
+      <w:r>
+        <w:rPr>
+          <w:rFonts w:ascii="Times New Roman" w:eastAsiaTheme="minorEastAsia" w:hAnsi="Times New Roman" w:cs="Times New Roman"/>
           <w:iCs/>
         </w:rPr>
-      </w:pPr>
-      <w:r>
-        <w:rPr>
-          <w:rFonts w:ascii="Times New Roman" w:eastAsiaTheme="minorEastAsia" w:hAnsi="Times New Roman" w:cs="Times New Roman"/>
-        </w:rPr>
-        <w:t xml:space="preserve">Comparing </w:t>
+        <w:t xml:space="preserve"> on the other hand</w:t>
+      </w:r>
+      <w:r>
+        <w:rPr>
+          <w:rFonts w:ascii="Times New Roman" w:eastAsiaTheme="minorEastAsia" w:hAnsi="Times New Roman" w:cs="Times New Roman"/>
+          <w:iCs/>
+        </w:rPr>
+        <w:t>,</w:t>
+      </w:r>
+      <w:r>
+        <w:rPr>
+          <w:rFonts w:ascii="Times New Roman" w:eastAsiaTheme="minorEastAsia" w:hAnsi="Times New Roman" w:cs="Times New Roman"/>
+          <w:iCs/>
+        </w:rPr>
+        <w:t xml:space="preserve"> will </w:t>
+      </w:r>
+      <w:r>
+        <w:rPr>
+          <w:rFonts w:ascii="Times New Roman" w:eastAsiaTheme="minorEastAsia" w:hAnsi="Times New Roman" w:cs="Times New Roman"/>
+          <w:iCs/>
+        </w:rPr>
+        <w:t>bound</w:t>
+      </w:r>
+      <w:r>
+        <w:rPr>
+          <w:rFonts w:ascii="Times New Roman" w:eastAsiaTheme="minorEastAsia" w:hAnsi="Times New Roman" w:cs="Times New Roman"/>
+          <w:iCs/>
+        </w:rPr>
+        <w:t xml:space="preserve"> the rate of convergence of the error. Choosing </w:t>
+      </w:r>
+      <w:r>
+        <w:rPr>
+          <w:rFonts w:ascii="Times New Roman" w:eastAsiaTheme="minorEastAsia" w:hAnsi="Times New Roman" w:cs="Times New Roman"/>
+          <w:iCs/>
+        </w:rPr>
+        <w:t xml:space="preserve">points </w:t>
+      </w:r>
+      <m:oMath>
+        <m:sSub>
+          <m:sSubPr>
+            <m:ctrlPr>
+              <w:rPr>
+                <w:rFonts w:ascii="Cambria Math" w:eastAsiaTheme="minorEastAsia" w:hAnsi="Cambria Math" w:cs="Times New Roman"/>
+                <w:i/>
+                <w:iCs/>
+              </w:rPr>
+            </m:ctrlPr>
+          </m:sSubPr>
+          <m:e>
+            <m:r>
+              <w:rPr>
+                <w:rFonts w:ascii="Cambria Math" w:eastAsiaTheme="minorEastAsia" w:hAnsi="Cambria Math" w:cs="Times New Roman"/>
+              </w:rPr>
+              <m:t>p</m:t>
+            </m:r>
+          </m:e>
+          <m:sub>
+            <m:r>
+              <w:rPr>
+                <w:rFonts w:ascii="Cambria Math" w:eastAsiaTheme="minorEastAsia" w:hAnsi="Cambria Math" w:cs="Times New Roman"/>
+              </w:rPr>
+              <m:t>1</m:t>
+            </m:r>
+          </m:sub>
+        </m:sSub>
+        <m:r>
+          <w:rPr>
+            <w:rFonts w:ascii="Cambria Math" w:eastAsiaTheme="minorEastAsia" w:hAnsi="Cambria Math" w:cs="Times New Roman"/>
+          </w:rPr>
+          <m:t xml:space="preserve">, </m:t>
+        </m:r>
+        <m:sSub>
+          <m:sSubPr>
+            <m:ctrlPr>
+              <w:rPr>
+                <w:rFonts w:ascii="Cambria Math" w:eastAsiaTheme="minorEastAsia" w:hAnsi="Cambria Math" w:cs="Times New Roman"/>
+                <w:i/>
+                <w:iCs/>
+              </w:rPr>
+            </m:ctrlPr>
+          </m:sSubPr>
+          <m:e>
+            <m:r>
+              <w:rPr>
+                <w:rFonts w:ascii="Cambria Math" w:eastAsiaTheme="minorEastAsia" w:hAnsi="Cambria Math" w:cs="Times New Roman"/>
+              </w:rPr>
+              <m:t>p</m:t>
+            </m:r>
+          </m:e>
+          <m:sub>
+            <m:r>
+              <w:rPr>
+                <w:rFonts w:ascii="Cambria Math" w:eastAsiaTheme="minorEastAsia" w:hAnsi="Cambria Math" w:cs="Times New Roman"/>
+              </w:rPr>
+              <m:t>2</m:t>
+            </m:r>
+          </m:sub>
+        </m:sSub>
+      </m:oMath>
+      <w:r>
+        <w:rPr>
+          <w:rFonts w:ascii="Times New Roman" w:eastAsiaTheme="minorEastAsia" w:hAnsi="Times New Roman" w:cs="Times New Roman"/>
+          <w:iCs/>
+        </w:rPr>
+        <w:t xml:space="preserve"> on the plot we have</w:t>
+      </w:r>
+    </w:p>
+    <w:p>
+      <w:pPr>
+        <w:rPr>
+          <w:rFonts w:ascii="Times New Roman" w:eastAsiaTheme="minorEastAsia" w:hAnsi="Times New Roman" w:cs="Times New Roman"/>
+          <w:iCs/>
+        </w:rPr>
+      </w:pPr>
+    </w:p>
+    <w:p>
+      <w:pPr>
+        <w:jc w:val="center"/>
+        <w:rPr>
+          <w:rFonts w:ascii="Times New Roman" w:eastAsia="Times New Roman" w:hAnsi="Times New Roman" w:cs="Times New Roman"/>
+          <w:sz w:val="20"/>
+          <w:szCs w:val="20"/>
+        </w:rPr>
+      </w:pPr>
+      <m:oMathPara>
+        <m:oMath>
+          <m:sSub>
+            <m:sSubPr>
+              <m:ctrlPr>
+                <w:rPr>
+                  <w:rFonts w:ascii="Cambria Math" w:eastAsiaTheme="minorEastAsia" w:hAnsi="Cambria Math" w:cs="Times New Roman"/>
+                  <w:i/>
+                  <w:iCs/>
+                </w:rPr>
+              </m:ctrlPr>
+            </m:sSubPr>
+            <m:e>
+              <m:r>
+                <w:rPr>
+                  <w:rFonts w:ascii="Cambria Math" w:eastAsiaTheme="minorEastAsia" w:hAnsi="Cambria Math" w:cs="Times New Roman"/>
+                </w:rPr>
+                <m:t>p</m:t>
+              </m:r>
+            </m:e>
+            <m:sub>
+              <m:r>
+                <w:rPr>
+                  <w:rFonts w:ascii="Cambria Math" w:eastAsiaTheme="minorEastAsia" w:hAnsi="Cambria Math" w:cs="Times New Roman"/>
+                </w:rPr>
+                <m:t>1</m:t>
+              </m:r>
+            </m:sub>
+          </m:sSub>
+          <m:r>
+            <w:rPr>
+              <w:rFonts w:ascii="Cambria Math" w:eastAsiaTheme="minorEastAsia" w:hAnsi="Cambria Math" w:cs="Times New Roman"/>
+            </w:rPr>
+            <m:t xml:space="preserve">: </m:t>
+          </m:r>
+          <m:d>
+            <m:dPr>
+              <m:ctrlPr>
+                <w:rPr>
+                  <w:rFonts w:ascii="Cambria Math" w:eastAsiaTheme="minorEastAsia" w:hAnsi="Cambria Math" w:cs="Times New Roman"/>
+                  <w:i/>
+                  <w:iCs/>
+                </w:rPr>
+              </m:ctrlPr>
+            </m:dPr>
+            <m:e>
+              <m:r>
+                <w:rPr>
+                  <w:rFonts w:ascii="Cambria Math" w:eastAsiaTheme="minorEastAsia" w:hAnsi="Cambria Math" w:cs="Times New Roman"/>
+                </w:rPr>
+                <m:t>1.8*</m:t>
+              </m:r>
+              <m:sSup>
+                <m:sSupPr>
+                  <m:ctrlPr>
+                    <w:rPr>
+                      <w:rFonts w:ascii="Cambria Math" w:eastAsiaTheme="minorEastAsia" w:hAnsi="Cambria Math" w:cs="Times New Roman"/>
+                      <w:i/>
+                      <w:iCs/>
+                    </w:rPr>
+                  </m:ctrlPr>
+                </m:sSupPr>
+                <m:e>
+                  <m:r>
+                    <w:rPr>
+                      <w:rFonts w:ascii="Cambria Math" w:eastAsiaTheme="minorEastAsia" w:hAnsi="Cambria Math" w:cs="Times New Roman"/>
+                    </w:rPr>
+                    <m:t>10</m:t>
+                  </m:r>
+                </m:e>
+                <m:sup>
+                  <m:r>
+                    <w:rPr>
+                      <w:rFonts w:ascii="Cambria Math" w:eastAsiaTheme="minorEastAsia" w:hAnsi="Cambria Math" w:cs="Times New Roman"/>
+                    </w:rPr>
+                    <m:t>-05</m:t>
+                  </m:r>
+                </m:sup>
+              </m:sSup>
+              <m:r>
+                <w:rPr>
+                  <w:rFonts w:ascii="Cambria Math" w:eastAsiaTheme="minorEastAsia" w:hAnsi="Cambria Math" w:cs="Times New Roman"/>
+                </w:rPr>
+                <m:t>, 1.16122*</m:t>
+              </m:r>
+              <m:sSup>
+                <m:sSupPr>
+                  <m:ctrlPr>
+                    <w:rPr>
+                      <w:rFonts w:ascii="Cambria Math" w:eastAsiaTheme="minorEastAsia" w:hAnsi="Cambria Math" w:cs="Times New Roman"/>
+                      <w:i/>
+                      <w:iCs/>
+                    </w:rPr>
+                  </m:ctrlPr>
+                </m:sSupPr>
+                <m:e>
+                  <m:r>
+                    <w:rPr>
+                      <w:rFonts w:ascii="Cambria Math" w:eastAsiaTheme="minorEastAsia" w:hAnsi="Cambria Math" w:cs="Times New Roman"/>
+                    </w:rPr>
+                    <m:t>10</m:t>
+                  </m:r>
+                </m:e>
+                <m:sup>
+                  <m:r>
+                    <w:rPr>
+                      <w:rFonts w:ascii="Cambria Math" w:eastAsiaTheme="minorEastAsia" w:hAnsi="Cambria Math" w:cs="Times New Roman"/>
+                    </w:rPr>
+                    <m:t xml:space="preserve">-10 </m:t>
+                  </m:r>
+                </m:sup>
+              </m:sSup>
+            </m:e>
+          </m:d>
+          <m:r>
+            <w:rPr>
+              <w:rFonts w:ascii="Cambria Math" w:eastAsiaTheme="minorEastAsia" w:hAnsi="Cambria Math" w:cs="Times New Roman"/>
+            </w:rPr>
+            <m:t>,</m:t>
+          </m:r>
+          <m:sSub>
+            <m:sSubPr>
+              <m:ctrlPr>
+                <w:rPr>
+                  <w:rFonts w:ascii="Cambria Math" w:eastAsiaTheme="minorEastAsia" w:hAnsi="Cambria Math" w:cs="Times New Roman"/>
+                  <w:i/>
+                  <w:iCs/>
+                </w:rPr>
+              </m:ctrlPr>
+            </m:sSubPr>
+            <m:e>
+              <m:r>
+                <w:rPr>
+                  <w:rFonts w:ascii="Cambria Math" w:eastAsiaTheme="minorEastAsia" w:hAnsi="Cambria Math" w:cs="Times New Roman"/>
+                </w:rPr>
+                <m:t xml:space="preserve"> p</m:t>
+              </m:r>
+            </m:e>
+            <m:sub>
+              <m:r>
+                <w:rPr>
+                  <w:rFonts w:ascii="Cambria Math" w:eastAsiaTheme="minorEastAsia" w:hAnsi="Cambria Math" w:cs="Times New Roman"/>
+                </w:rPr>
+                <m:t>2</m:t>
+              </m:r>
+            </m:sub>
+          </m:sSub>
+          <m:r>
+            <w:rPr>
+              <w:rFonts w:ascii="Cambria Math" w:eastAsiaTheme="minorEastAsia" w:hAnsi="Cambria Math" w:cs="Times New Roman"/>
+            </w:rPr>
+            <m:t>: (0.278179, 0. 0258946)</m:t>
+          </m:r>
+        </m:oMath>
+      </m:oMathPara>
+    </w:p>
+    <w:p>
+      <w:pPr>
+        <w:jc w:val="center"/>
+        <w:rPr>
+          <w:rFonts w:ascii="Times New Roman" w:eastAsia="Times New Roman" w:hAnsi="Times New Roman" w:cs="Times New Roman"/>
+          <w:sz w:val="20"/>
+          <w:szCs w:val="20"/>
+        </w:rPr>
+      </w:pPr>
+    </w:p>
+    <w:p>
+      <w:pPr>
+        <w:pStyle w:val="ListParagraph"/>
+        <w:jc w:val="center"/>
+        <w:rPr>
+          <w:rFonts w:ascii="Times New Roman" w:eastAsiaTheme="minorEastAsia" w:hAnsi="Times New Roman" w:cs="Times New Roman"/>
+          <w:iCs/>
+        </w:rPr>
+      </w:pPr>
+      <w:r>
+        <w:rPr>
+          <w:rFonts w:ascii="Times New Roman" w:eastAsiaTheme="minorEastAsia" w:hAnsi="Times New Roman" w:cs="Times New Roman"/>
+          <w:iCs/>
+        </w:rPr>
+        <w:t xml:space="preserve">Where </w:t>
       </w:r>
       <m:oMath>
         <m:r>
           <w:rPr>
             <w:rFonts w:ascii="Cambria Math" w:eastAsiaTheme="minorEastAsia" w:hAnsi="Cambria Math" w:cs="Times New Roman"/>
           </w:rPr>
-          <m:t>| F</m:t>
+          <m:t>m=</m:t>
+        </m:r>
+        <m:f>
+          <m:fPr>
+            <m:ctrlPr>
+              <w:rPr>
+                <w:rFonts w:ascii="Cambria Math" w:eastAsiaTheme="minorEastAsia" w:hAnsi="Cambria Math" w:cs="Times New Roman"/>
+                <w:i/>
+                <w:iCs/>
+              </w:rPr>
+            </m:ctrlPr>
+          </m:fPr>
+          <m:num>
+            <m:r>
+              <w:rPr>
+                <w:rFonts w:ascii="Cambria Math" w:eastAsiaTheme="minorEastAsia" w:hAnsi="Cambria Math" w:cs="Times New Roman"/>
+              </w:rPr>
+              <m:t>∆y</m:t>
+            </m:r>
+          </m:num>
+          <m:den>
+            <m:r>
+              <w:rPr>
+                <w:rFonts w:ascii="Cambria Math" w:eastAsiaTheme="minorEastAsia" w:hAnsi="Cambria Math" w:cs="Times New Roman"/>
+              </w:rPr>
+              <m:t>∆x</m:t>
+            </m:r>
+          </m:den>
+        </m:f>
+        <m:r>
+          <w:rPr>
+            <w:rFonts w:ascii="Cambria Math" w:eastAsiaTheme="minorEastAsia" w:hAnsi="Cambria Math" w:cs="Times New Roman"/>
+          </w:rPr>
+          <m:t xml:space="preserve">= </m:t>
+        </m:r>
+        <m:f>
+          <m:fPr>
+            <m:ctrlPr>
+              <w:rPr>
+                <w:rFonts w:ascii="Cambria Math" w:eastAsiaTheme="minorEastAsia" w:hAnsi="Cambria Math" w:cs="Times New Roman"/>
+                <w:i/>
+                <w:iCs/>
+              </w:rPr>
+            </m:ctrlPr>
+          </m:fPr>
+          <m:num>
+            <m:func>
+              <m:funcPr>
+                <m:ctrlPr>
+                  <w:rPr>
+                    <w:rFonts w:ascii="Cambria Math" w:eastAsiaTheme="minorEastAsia" w:hAnsi="Cambria Math" w:cs="Times New Roman"/>
+                    <w:i/>
+                    <w:iCs/>
+                  </w:rPr>
+                </m:ctrlPr>
+              </m:funcPr>
+              <m:fName>
+                <m:r>
+                  <m:rPr>
+                    <m:sty m:val="p"/>
+                  </m:rPr>
+                  <w:rPr>
+                    <w:rFonts w:ascii="Cambria Math" w:eastAsiaTheme="minorEastAsia" w:hAnsi="Cambria Math" w:cs="Times New Roman"/>
+                  </w:rPr>
+                  <m:t>log</m:t>
+                </m:r>
+              </m:fName>
+              <m:e>
+                <m:d>
+                  <m:dPr>
+                    <m:ctrlPr>
+                      <w:rPr>
+                        <w:rFonts w:ascii="Cambria Math" w:eastAsiaTheme="minorEastAsia" w:hAnsi="Cambria Math" w:cs="Times New Roman"/>
+                        <w:i/>
+                        <w:iCs/>
+                      </w:rPr>
+                    </m:ctrlPr>
+                  </m:dPr>
+                  <m:e>
+                    <m:sSub>
+                      <m:sSubPr>
+                        <m:ctrlPr>
+                          <w:rPr>
+                            <w:rFonts w:ascii="Cambria Math" w:eastAsiaTheme="minorEastAsia" w:hAnsi="Cambria Math" w:cs="Times New Roman"/>
+                            <w:i/>
+                            <w:iCs/>
+                          </w:rPr>
+                        </m:ctrlPr>
+                      </m:sSubPr>
+                      <m:e>
+                        <m:r>
+                          <w:rPr>
+                            <w:rFonts w:ascii="Cambria Math" w:eastAsiaTheme="minorEastAsia" w:hAnsi="Cambria Math" w:cs="Times New Roman"/>
+                          </w:rPr>
+                          <m:t>y</m:t>
+                        </m:r>
+                      </m:e>
+                      <m:sub>
+                        <m:r>
+                          <w:rPr>
+                            <w:rFonts w:ascii="Cambria Math" w:eastAsiaTheme="minorEastAsia" w:hAnsi="Cambria Math" w:cs="Times New Roman"/>
+                          </w:rPr>
+                          <m:t>1</m:t>
+                        </m:r>
+                      </m:sub>
+                    </m:sSub>
+                  </m:e>
+                </m:d>
+              </m:e>
+            </m:func>
+            <m:r>
+              <w:rPr>
+                <w:rFonts w:ascii="Cambria Math" w:eastAsiaTheme="minorEastAsia" w:hAnsi="Cambria Math" w:cs="Times New Roman"/>
+              </w:rPr>
+              <m:t xml:space="preserve">- </m:t>
+            </m:r>
+            <m:func>
+              <m:funcPr>
+                <m:ctrlPr>
+                  <w:rPr>
+                    <w:rFonts w:ascii="Cambria Math" w:eastAsiaTheme="minorEastAsia" w:hAnsi="Cambria Math" w:cs="Times New Roman"/>
+                    <w:iCs/>
+                  </w:rPr>
+                </m:ctrlPr>
+              </m:funcPr>
+              <m:fName>
+                <m:r>
+                  <m:rPr>
+                    <m:sty m:val="p"/>
+                  </m:rPr>
+                  <w:rPr>
+                    <w:rFonts w:ascii="Cambria Math" w:eastAsiaTheme="minorEastAsia" w:hAnsi="Cambria Math" w:cs="Times New Roman"/>
+                  </w:rPr>
+                  <m:t>log</m:t>
+                </m:r>
+                <m:ctrlPr>
+                  <w:rPr>
+                    <w:rFonts w:ascii="Cambria Math" w:eastAsiaTheme="minorEastAsia" w:hAnsi="Cambria Math" w:cs="Times New Roman"/>
+                    <w:i/>
+                    <w:iCs/>
+                  </w:rPr>
+                </m:ctrlPr>
+              </m:fName>
+              <m:e>
+                <m:d>
+                  <m:dPr>
+                    <m:ctrlPr>
+                      <w:rPr>
+                        <w:rFonts w:ascii="Cambria Math" w:eastAsiaTheme="minorEastAsia" w:hAnsi="Cambria Math" w:cs="Times New Roman"/>
+                        <w:i/>
+                        <w:iCs/>
+                      </w:rPr>
+                    </m:ctrlPr>
+                  </m:dPr>
+                  <m:e>
+                    <m:sSub>
+                      <m:sSubPr>
+                        <m:ctrlPr>
+                          <w:rPr>
+                            <w:rFonts w:ascii="Cambria Math" w:eastAsiaTheme="minorEastAsia" w:hAnsi="Cambria Math" w:cs="Times New Roman"/>
+                            <w:i/>
+                            <w:iCs/>
+                          </w:rPr>
+                        </m:ctrlPr>
+                      </m:sSubPr>
+                      <m:e>
+                        <m:r>
+                          <w:rPr>
+                            <w:rFonts w:ascii="Cambria Math" w:eastAsiaTheme="minorEastAsia" w:hAnsi="Cambria Math" w:cs="Times New Roman"/>
+                          </w:rPr>
+                          <m:t>y</m:t>
+                        </m:r>
+                      </m:e>
+                      <m:sub>
+                        <m:r>
+                          <w:rPr>
+                            <w:rFonts w:ascii="Cambria Math" w:eastAsiaTheme="minorEastAsia" w:hAnsi="Cambria Math" w:cs="Times New Roman"/>
+                          </w:rPr>
+                          <m:t>0</m:t>
+                        </m:r>
+                      </m:sub>
+                    </m:sSub>
+                  </m:e>
+                </m:d>
+              </m:e>
+            </m:func>
+          </m:num>
+          <m:den>
+            <m:func>
+              <m:funcPr>
+                <m:ctrlPr>
+                  <w:rPr>
+                    <w:rFonts w:ascii="Cambria Math" w:eastAsiaTheme="minorEastAsia" w:hAnsi="Cambria Math" w:cs="Times New Roman"/>
+                    <w:i/>
+                    <w:iCs/>
+                  </w:rPr>
+                </m:ctrlPr>
+              </m:funcPr>
+              <m:fName>
+                <m:r>
+                  <m:rPr>
+                    <m:sty m:val="p"/>
+                  </m:rPr>
+                  <w:rPr>
+                    <w:rFonts w:ascii="Cambria Math" w:eastAsiaTheme="minorEastAsia" w:hAnsi="Cambria Math" w:cs="Times New Roman"/>
+                  </w:rPr>
+                  <m:t>log</m:t>
+                </m:r>
+              </m:fName>
+              <m:e>
+                <m:d>
+                  <m:dPr>
+                    <m:ctrlPr>
+                      <w:rPr>
+                        <w:rFonts w:ascii="Cambria Math" w:eastAsiaTheme="minorEastAsia" w:hAnsi="Cambria Math" w:cs="Times New Roman"/>
+                        <w:i/>
+                        <w:iCs/>
+                      </w:rPr>
+                    </m:ctrlPr>
+                  </m:dPr>
+                  <m:e>
+                    <m:sSub>
+                      <m:sSubPr>
+                        <m:ctrlPr>
+                          <w:rPr>
+                            <w:rFonts w:ascii="Cambria Math" w:eastAsiaTheme="minorEastAsia" w:hAnsi="Cambria Math" w:cs="Times New Roman"/>
+                            <w:i/>
+                            <w:iCs/>
+                          </w:rPr>
+                        </m:ctrlPr>
+                      </m:sSubPr>
+                      <m:e>
+                        <m:r>
+                          <w:rPr>
+                            <w:rFonts w:ascii="Cambria Math" w:eastAsiaTheme="minorEastAsia" w:hAnsi="Cambria Math" w:cs="Times New Roman"/>
+                          </w:rPr>
+                          <m:t>x</m:t>
+                        </m:r>
+                      </m:e>
+                      <m:sub>
+                        <m:r>
+                          <w:rPr>
+                            <w:rFonts w:ascii="Cambria Math" w:eastAsiaTheme="minorEastAsia" w:hAnsi="Cambria Math" w:cs="Times New Roman"/>
+                          </w:rPr>
+                          <m:t>1</m:t>
+                        </m:r>
+                      </m:sub>
+                    </m:sSub>
+                  </m:e>
+                </m:d>
+              </m:e>
+            </m:func>
+            <m:r>
+              <w:rPr>
+                <w:rFonts w:ascii="Cambria Math" w:eastAsiaTheme="minorEastAsia" w:hAnsi="Cambria Math" w:cs="Times New Roman"/>
+              </w:rPr>
+              <m:t>-</m:t>
+            </m:r>
+            <m:r>
+              <m:rPr>
+                <m:sty m:val="p"/>
+              </m:rPr>
+              <w:rPr>
+                <w:rFonts w:ascii="Cambria Math" w:eastAsiaTheme="minorEastAsia" w:hAnsi="Cambria Math" w:cs="Times New Roman"/>
+              </w:rPr>
+              <m:t>log⁡</m:t>
+            </m:r>
+            <m:r>
+              <w:rPr>
+                <w:rFonts w:ascii="Cambria Math" w:eastAsiaTheme="minorEastAsia" w:hAnsi="Cambria Math" w:cs="Times New Roman"/>
+              </w:rPr>
+              <m:t>(</m:t>
+            </m:r>
+            <m:sSub>
+              <m:sSubPr>
+                <m:ctrlPr>
+                  <w:rPr>
+                    <w:rFonts w:ascii="Cambria Math" w:eastAsiaTheme="minorEastAsia" w:hAnsi="Cambria Math" w:cs="Times New Roman"/>
+                    <w:i/>
+                    <w:iCs/>
+                  </w:rPr>
+                </m:ctrlPr>
+              </m:sSubPr>
+              <m:e>
+                <m:r>
+                  <w:rPr>
+                    <w:rFonts w:ascii="Cambria Math" w:eastAsiaTheme="minorEastAsia" w:hAnsi="Cambria Math" w:cs="Times New Roman"/>
+                  </w:rPr>
+                  <m:t>x</m:t>
+                </m:r>
+              </m:e>
+              <m:sub>
+                <m:r>
+                  <w:rPr>
+                    <w:rFonts w:ascii="Cambria Math" w:eastAsiaTheme="minorEastAsia" w:hAnsi="Cambria Math" w:cs="Times New Roman"/>
+                  </w:rPr>
+                  <m:t>0</m:t>
+                </m:r>
+              </m:sub>
+            </m:sSub>
+            <m:r>
+              <w:rPr>
+                <w:rFonts w:ascii="Cambria Math" w:eastAsiaTheme="minorEastAsia" w:hAnsi="Cambria Math" w:cs="Times New Roman"/>
+              </w:rPr>
+              <m:t>)</m:t>
+            </m:r>
+          </m:den>
+        </m:f>
+        <m:r>
+          <w:rPr>
+            <w:rFonts w:ascii="Cambria Math" w:eastAsiaTheme="minorEastAsia" w:hAnsi="Cambria Math" w:cs="Times New Roman"/>
+          </w:rPr>
+          <m:t>≈1.992884</m:t>
+        </m:r>
+      </m:oMath>
+      <w:r>
+        <w:rPr>
+          <w:rFonts w:ascii="Times New Roman" w:eastAsiaTheme="minorEastAsia" w:hAnsi="Times New Roman" w:cs="Times New Roman"/>
+          <w:iCs/>
+        </w:rPr>
+        <w:t xml:space="preserve">     </w:t>
+      </w:r>
+      <m:oMath>
+        <m:r>
+          <w:rPr>
+            <w:rFonts w:ascii="Cambria Math" w:eastAsiaTheme="minorEastAsia" w:hAnsi="Cambria Math" w:cs="Times New Roman"/>
+          </w:rPr>
+          <m:t>∴F</m:t>
         </m:r>
         <m:d>
           <m:dPr>
@@ -1353,6 +2798,7 @@
               <w:rPr>
                 <w:rFonts w:ascii="Cambria Math" w:eastAsiaTheme="minorEastAsia" w:hAnsi="Cambria Math" w:cs="Times New Roman"/>
                 <w:i/>
+                <w:iCs/>
               </w:rPr>
             </m:ctrlPr>
           </m:dPr>
@@ -1369,133 +2815,19 @@
           <w:rPr>
             <w:rFonts w:ascii="Cambria Math" w:eastAsiaTheme="minorEastAsia" w:hAnsi="Cambria Math" w:cs="Times New Roman"/>
           </w:rPr>
-          <m:t>-L |</m:t>
+          <m:t>=</m:t>
         </m:r>
-      </m:oMath>
-      <w:r>
-        <w:rPr>
-          <w:rFonts w:ascii="Times New Roman" w:eastAsiaTheme="minorEastAsia" w:hAnsi="Times New Roman" w:cs="Times New Roman"/>
-        </w:rPr>
-        <w:t xml:space="preserve"> with </w:t>
-      </w:r>
-      <m:oMath>
-        <m:sSup>
-          <m:sSupPr>
-            <m:ctrlPr>
-              <w:rPr>
-                <w:rFonts w:ascii="Cambria Math" w:eastAsiaTheme="minorEastAsia" w:hAnsi="Cambria Math" w:cs="Times New Roman"/>
-                <w:i/>
-              </w:rPr>
-            </m:ctrlPr>
-          </m:sSupPr>
-          <m:e>
-            <m:r>
-              <w:rPr>
-                <w:rFonts w:ascii="Cambria Math" w:eastAsiaTheme="minorEastAsia" w:hAnsi="Cambria Math" w:cs="Times New Roman"/>
-              </w:rPr>
-              <m:t>h</m:t>
-            </m:r>
-          </m:e>
-          <m:sup>
-            <m:r>
-              <w:rPr>
-                <w:rFonts w:ascii="Cambria Math" w:eastAsiaTheme="minorEastAsia" w:hAnsi="Cambria Math" w:cs="Times New Roman"/>
-              </w:rPr>
-              <m:t>2</m:t>
-            </m:r>
-          </m:sup>
-        </m:sSup>
-      </m:oMath>
-      <w:r>
-        <w:rPr>
-          <w:rFonts w:ascii="Times New Roman" w:eastAsiaTheme="minorEastAsia" w:hAnsi="Times New Roman" w:cs="Times New Roman"/>
-        </w:rPr>
-        <w:t xml:space="preserve"> and </w:t>
-      </w:r>
-      <m:oMath>
-        <m:sSup>
-          <m:sSupPr>
-            <m:ctrlPr>
-              <w:rPr>
-                <w:rFonts w:ascii="Cambria Math" w:eastAsiaTheme="minorEastAsia" w:hAnsi="Cambria Math" w:cs="Times New Roman"/>
-                <w:i/>
-              </w:rPr>
-            </m:ctrlPr>
-          </m:sSupPr>
-          <m:e>
-            <m:r>
-              <w:rPr>
-                <w:rFonts w:ascii="Cambria Math" w:eastAsiaTheme="minorEastAsia" w:hAnsi="Cambria Math" w:cs="Times New Roman"/>
-              </w:rPr>
-              <m:t>h</m:t>
-            </m:r>
-          </m:e>
-          <m:sup>
-            <m:r>
-              <w:rPr>
-                <w:rFonts w:ascii="Cambria Math" w:eastAsiaTheme="minorEastAsia" w:hAnsi="Cambria Math" w:cs="Times New Roman"/>
-              </w:rPr>
-              <m:t>3</m:t>
-            </m:r>
-          </m:sup>
-        </m:sSup>
-      </m:oMath>
-      <w:r>
-        <w:rPr>
-          <w:rFonts w:ascii="Times New Roman" w:eastAsiaTheme="minorEastAsia" w:hAnsi="Times New Roman" w:cs="Times New Roman"/>
-        </w:rPr>
-        <w:t xml:space="preserve"> in the graphs above we can see that </w:t>
-      </w:r>
-      <m:oMath>
-        <m:d>
-          <m:dPr>
-            <m:begChr m:val="|"/>
-            <m:endChr m:val="|"/>
-            <m:ctrlPr>
-              <w:rPr>
-                <w:rFonts w:ascii="Cambria Math" w:eastAsiaTheme="minorEastAsia" w:hAnsi="Cambria Math" w:cs="Times New Roman"/>
-                <w:i/>
-              </w:rPr>
-            </m:ctrlPr>
-          </m:dPr>
-          <m:e>
-            <m:r>
-              <w:rPr>
-                <w:rFonts w:ascii="Cambria Math" w:eastAsiaTheme="minorEastAsia" w:hAnsi="Cambria Math" w:cs="Times New Roman"/>
-              </w:rPr>
-              <m:t xml:space="preserve"> F</m:t>
-            </m:r>
-            <m:d>
-              <m:dPr>
-                <m:ctrlPr>
-                  <w:rPr>
-                    <w:rFonts w:ascii="Cambria Math" w:eastAsiaTheme="minorEastAsia" w:hAnsi="Cambria Math" w:cs="Times New Roman"/>
-                    <w:i/>
-                  </w:rPr>
-                </m:ctrlPr>
-              </m:dPr>
-              <m:e>
-                <m:r>
-                  <w:rPr>
-                    <w:rFonts w:ascii="Cambria Math" w:eastAsiaTheme="minorEastAsia" w:hAnsi="Cambria Math" w:cs="Times New Roman"/>
-                  </w:rPr>
-                  <m:t>h</m:t>
-                </m:r>
-              </m:e>
-            </m:d>
-            <m:r>
-              <w:rPr>
-                <w:rFonts w:ascii="Cambria Math" w:eastAsiaTheme="minorEastAsia" w:hAnsi="Cambria Math" w:cs="Times New Roman"/>
-              </w:rPr>
-              <m:t xml:space="preserve">-L </m:t>
-            </m:r>
-          </m:e>
-        </m:d>
         <m:r>
           <w:rPr>
             <w:rFonts w:ascii="Cambria Math" w:eastAsiaTheme="minorEastAsia" w:hAnsi="Cambria Math" w:cs="Times New Roman"/>
           </w:rPr>
-          <m:t>≤K(</m:t>
+          <m:t>L+</m:t>
+        </m:r>
+        <m:r>
+          <w:rPr>
+            <w:rFonts w:ascii="Cambria Math" w:eastAsiaTheme="minorEastAsia" w:hAnsi="Cambria Math" w:cs="Times New Roman"/>
+          </w:rPr>
+          <m:t>O(</m:t>
         </m:r>
         <m:sSup>
           <m:sSupPr>
@@ -1503,6 +2835,7 @@
               <w:rPr>
                 <w:rFonts w:ascii="Cambria Math" w:eastAsiaTheme="minorEastAsia" w:hAnsi="Cambria Math" w:cs="Times New Roman"/>
                 <w:i/>
+                <w:iCs/>
               </w:rPr>
             </m:ctrlPr>
           </m:sSupPr>
@@ -1530,448 +2863,6 @@
           <m:t>)</m:t>
         </m:r>
       </m:oMath>
-      <w:r>
-        <w:rPr>
-          <w:rFonts w:ascii="Times New Roman" w:eastAsiaTheme="minorEastAsia" w:hAnsi="Times New Roman" w:cs="Times New Roman"/>
-        </w:rPr>
-        <w:t xml:space="preserve"> for </w:t>
-      </w:r>
-      <m:oMath>
-        <m:r>
-          <w:rPr>
-            <w:rFonts w:ascii="Cambria Math" w:eastAsiaTheme="minorEastAsia" w:hAnsi="Cambria Math" w:cs="Times New Roman"/>
-          </w:rPr>
-          <m:t>K=1</m:t>
-        </m:r>
-      </m:oMath>
-      <w:r>
-        <w:rPr>
-          <w:rFonts w:ascii="Times New Roman" w:eastAsiaTheme="minorEastAsia" w:hAnsi="Times New Roman" w:cs="Times New Roman"/>
-        </w:rPr>
-        <w:t xml:space="preserve"> and that </w:t>
-      </w:r>
-      <m:oMath>
-        <m:sSup>
-          <m:sSupPr>
-            <m:ctrlPr>
-              <w:rPr>
-                <w:rFonts w:ascii="Cambria Math" w:eastAsiaTheme="minorEastAsia" w:hAnsi="Cambria Math" w:cs="Times New Roman"/>
-                <w:i/>
-              </w:rPr>
-            </m:ctrlPr>
-          </m:sSupPr>
-          <m:e>
-            <m:r>
-              <w:rPr>
-                <w:rFonts w:ascii="Cambria Math" w:eastAsiaTheme="minorEastAsia" w:hAnsi="Cambria Math" w:cs="Times New Roman"/>
-              </w:rPr>
-              <m:t xml:space="preserve">∃ no K s.t. </m:t>
-            </m:r>
-            <m:d>
-              <m:dPr>
-                <m:begChr m:val="|"/>
-                <m:endChr m:val="|"/>
-                <m:ctrlPr>
-                  <w:rPr>
-                    <w:rFonts w:ascii="Cambria Math" w:eastAsiaTheme="minorEastAsia" w:hAnsi="Cambria Math" w:cs="Times New Roman"/>
-                    <w:i/>
-                  </w:rPr>
-                </m:ctrlPr>
-              </m:dPr>
-              <m:e>
-                <m:r>
-                  <w:rPr>
-                    <w:rFonts w:ascii="Cambria Math" w:eastAsiaTheme="minorEastAsia" w:hAnsi="Cambria Math" w:cs="Times New Roman"/>
-                  </w:rPr>
-                  <m:t>F</m:t>
-                </m:r>
-                <m:d>
-                  <m:dPr>
-                    <m:ctrlPr>
-                      <w:rPr>
-                        <w:rFonts w:ascii="Cambria Math" w:eastAsiaTheme="minorEastAsia" w:hAnsi="Cambria Math" w:cs="Times New Roman"/>
-                        <w:i/>
-                      </w:rPr>
-                    </m:ctrlPr>
-                  </m:dPr>
-                  <m:e>
-                    <m:r>
-                      <w:rPr>
-                        <w:rFonts w:ascii="Cambria Math" w:eastAsiaTheme="minorEastAsia" w:hAnsi="Cambria Math" w:cs="Times New Roman"/>
-                      </w:rPr>
-                      <m:t>h</m:t>
-                    </m:r>
-                  </m:e>
-                </m:d>
-                <m:r>
-                  <w:rPr>
-                    <w:rFonts w:ascii="Cambria Math" w:eastAsiaTheme="minorEastAsia" w:hAnsi="Cambria Math" w:cs="Times New Roman"/>
-                  </w:rPr>
-                  <m:t xml:space="preserve">-L </m:t>
-                </m:r>
-              </m:e>
-            </m:d>
-            <m:r>
-              <w:rPr>
-                <w:rFonts w:ascii="Cambria Math" w:eastAsiaTheme="minorEastAsia" w:hAnsi="Cambria Math" w:cs="Times New Roman"/>
-              </w:rPr>
-              <m:t>≤K(</m:t>
-            </m:r>
-            <m:r>
-              <w:rPr>
-                <w:rFonts w:ascii="Cambria Math" w:eastAsiaTheme="minorEastAsia" w:hAnsi="Cambria Math" w:cs="Times New Roman"/>
-              </w:rPr>
-              <m:t>h</m:t>
-            </m:r>
-          </m:e>
-          <m:sup>
-            <m:r>
-              <w:rPr>
-                <w:rFonts w:ascii="Cambria Math" w:eastAsiaTheme="minorEastAsia" w:hAnsi="Cambria Math" w:cs="Times New Roman"/>
-              </w:rPr>
-              <m:t>3</m:t>
-            </m:r>
-          </m:sup>
-        </m:sSup>
-        <m:r>
-          <w:rPr>
-            <w:rFonts w:ascii="Cambria Math" w:eastAsiaTheme="minorEastAsia" w:hAnsi="Cambria Math" w:cs="Times New Roman"/>
-          </w:rPr>
-          <m:t>)</m:t>
-        </m:r>
-      </m:oMath>
-      <w:r>
-        <w:rPr>
-          <w:rFonts w:ascii="Times New Roman" w:eastAsiaTheme="minorEastAsia" w:hAnsi="Times New Roman" w:cs="Times New Roman"/>
-        </w:rPr>
-        <w:t xml:space="preserve"> for sufficiently small h. Indeed, it can also be shown using Taylor Series for </w:t>
-      </w:r>
-      <m:oMath>
-        <m:sSup>
-          <m:sSupPr>
-            <m:ctrlPr>
-              <w:rPr>
-                <w:rFonts w:ascii="Cambria Math" w:eastAsiaTheme="minorEastAsia" w:hAnsi="Cambria Math" w:cs="Times New Roman"/>
-                <w:i/>
-              </w:rPr>
-            </m:ctrlPr>
-          </m:sSupPr>
-          <m:e>
-            <m:r>
-              <w:rPr>
-                <w:rFonts w:ascii="Cambria Math" w:eastAsiaTheme="minorEastAsia" w:hAnsi="Cambria Math" w:cs="Times New Roman"/>
-              </w:rPr>
-              <m:t>e</m:t>
-            </m:r>
-          </m:e>
-          <m:sup>
-            <m:r>
-              <w:rPr>
-                <w:rFonts w:ascii="Cambria Math" w:eastAsiaTheme="minorEastAsia" w:hAnsi="Cambria Math" w:cs="Times New Roman"/>
-              </w:rPr>
-              <m:t>h</m:t>
-            </m:r>
-          </m:sup>
-        </m:sSup>
-        <m:r>
-          <w:rPr>
-            <w:rFonts w:ascii="Cambria Math" w:eastAsiaTheme="minorEastAsia" w:hAnsi="Cambria Math" w:cs="Times New Roman"/>
-          </w:rPr>
-          <m:t xml:space="preserve"> </m:t>
-        </m:r>
-      </m:oMath>
-      <w:r>
-        <w:rPr>
-          <w:rFonts w:ascii="Times New Roman" w:eastAsiaTheme="minorEastAsia" w:hAnsi="Times New Roman" w:cs="Times New Roman"/>
-        </w:rPr>
-        <w:t xml:space="preserve">that </w:t>
-      </w:r>
-      <m:oMath>
-        <m:f>
-          <m:fPr>
-            <m:ctrlPr>
-              <w:rPr>
-                <w:rFonts w:ascii="Cambria Math" w:hAnsi="Cambria Math" w:cs="Times New Roman"/>
-                <w:i/>
-              </w:rPr>
-            </m:ctrlPr>
-          </m:fPr>
-          <m:num>
-            <m:sSup>
-              <m:sSupPr>
-                <m:ctrlPr>
-                  <w:rPr>
-                    <w:rFonts w:ascii="Cambria Math" w:hAnsi="Cambria Math" w:cs="Times New Roman"/>
-                    <w:i/>
-                  </w:rPr>
-                </m:ctrlPr>
-              </m:sSupPr>
-              <m:e>
-                <m:r>
-                  <w:rPr>
-                    <w:rFonts w:ascii="Cambria Math" w:hAnsi="Cambria Math" w:cs="Times New Roman"/>
-                  </w:rPr>
-                  <m:t xml:space="preserve"> e</m:t>
-                </m:r>
-              </m:e>
-              <m:sup>
-                <m:r>
-                  <w:rPr>
-                    <w:rFonts w:ascii="Cambria Math" w:hAnsi="Cambria Math" w:cs="Times New Roman"/>
-                  </w:rPr>
-                  <m:t>h</m:t>
-                </m:r>
-              </m:sup>
-            </m:sSup>
-            <m:r>
-              <w:rPr>
-                <w:rFonts w:ascii="Cambria Math" w:hAnsi="Cambria Math" w:cs="Times New Roman"/>
-              </w:rPr>
-              <m:t>-</m:t>
-            </m:r>
-            <m:sSup>
-              <m:sSupPr>
-                <m:ctrlPr>
-                  <w:rPr>
-                    <w:rFonts w:ascii="Cambria Math" w:hAnsi="Cambria Math" w:cs="Times New Roman"/>
-                    <w:i/>
-                  </w:rPr>
-                </m:ctrlPr>
-              </m:sSupPr>
-              <m:e>
-                <m:r>
-                  <w:rPr>
-                    <w:rFonts w:ascii="Cambria Math" w:hAnsi="Cambria Math" w:cs="Times New Roman"/>
-                  </w:rPr>
-                  <m:t>e</m:t>
-                </m:r>
-              </m:e>
-              <m:sup>
-                <m:r>
-                  <w:rPr>
-                    <w:rFonts w:ascii="Cambria Math" w:hAnsi="Cambria Math" w:cs="Times New Roman"/>
-                  </w:rPr>
-                  <m:t>-h</m:t>
-                </m:r>
-              </m:sup>
-            </m:sSup>
-          </m:num>
-          <m:den>
-            <m:r>
-              <w:rPr>
-                <w:rFonts w:ascii="Cambria Math" w:hAnsi="Cambria Math" w:cs="Times New Roman"/>
-              </w:rPr>
-              <m:t>h</m:t>
-            </m:r>
-          </m:den>
-        </m:f>
-        <m:r>
-          <w:rPr>
-            <w:rFonts w:ascii="Cambria Math" w:eastAsiaTheme="minorEastAsia" w:hAnsi="Cambria Math" w:cs="Times New Roman"/>
-          </w:rPr>
-          <m:t>-2≤</m:t>
-        </m:r>
-        <m:f>
-          <m:fPr>
-            <m:ctrlPr>
-              <w:rPr>
-                <w:rFonts w:ascii="Cambria Math" w:eastAsiaTheme="minorEastAsia" w:hAnsi="Cambria Math" w:cs="Times New Roman"/>
-                <w:i/>
-              </w:rPr>
-            </m:ctrlPr>
-          </m:fPr>
-          <m:num>
-            <m:sSup>
-              <m:sSupPr>
-                <m:ctrlPr>
-                  <w:rPr>
-                    <w:rFonts w:ascii="Cambria Math" w:eastAsiaTheme="minorEastAsia" w:hAnsi="Cambria Math" w:cs="Times New Roman"/>
-                    <w:i/>
-                  </w:rPr>
-                </m:ctrlPr>
-              </m:sSupPr>
-              <m:e>
-                <m:r>
-                  <w:rPr>
-                    <w:rFonts w:ascii="Cambria Math" w:eastAsiaTheme="minorEastAsia" w:hAnsi="Cambria Math" w:cs="Times New Roman"/>
-                  </w:rPr>
-                  <m:t>h</m:t>
-                </m:r>
-              </m:e>
-              <m:sup>
-                <m:r>
-                  <w:rPr>
-                    <w:rFonts w:ascii="Cambria Math" w:eastAsiaTheme="minorEastAsia" w:hAnsi="Cambria Math" w:cs="Times New Roman"/>
-                  </w:rPr>
-                  <m:t>2</m:t>
-                </m:r>
-              </m:sup>
-            </m:sSup>
-          </m:num>
-          <m:den>
-            <m:r>
-              <w:rPr>
-                <w:rFonts w:ascii="Cambria Math" w:eastAsiaTheme="minorEastAsia" w:hAnsi="Cambria Math" w:cs="Times New Roman"/>
-              </w:rPr>
-              <m:t>2</m:t>
-            </m:r>
-          </m:den>
-        </m:f>
-        <m:r>
-          <w:rPr>
-            <w:rFonts w:ascii="Cambria Math" w:eastAsiaTheme="minorEastAsia" w:hAnsi="Cambria Math" w:cs="Times New Roman"/>
-          </w:rPr>
-          <m:t>+O</m:t>
-        </m:r>
-        <m:d>
-          <m:dPr>
-            <m:ctrlPr>
-              <w:rPr>
-                <w:rFonts w:ascii="Cambria Math" w:eastAsiaTheme="minorEastAsia" w:hAnsi="Cambria Math" w:cs="Times New Roman"/>
-                <w:i/>
-              </w:rPr>
-            </m:ctrlPr>
-          </m:dPr>
-          <m:e>
-            <m:sSup>
-              <m:sSupPr>
-                <m:ctrlPr>
-                  <w:rPr>
-                    <w:rFonts w:ascii="Cambria Math" w:eastAsiaTheme="minorEastAsia" w:hAnsi="Cambria Math" w:cs="Times New Roman"/>
-                    <w:i/>
-                  </w:rPr>
-                </m:ctrlPr>
-              </m:sSupPr>
-              <m:e>
-                <m:r>
-                  <w:rPr>
-                    <w:rFonts w:ascii="Cambria Math" w:eastAsiaTheme="minorEastAsia" w:hAnsi="Cambria Math" w:cs="Times New Roman"/>
-                  </w:rPr>
-                  <m:t>h</m:t>
-                </m:r>
-              </m:e>
-              <m:sup>
-                <m:r>
-                  <w:rPr>
-                    <w:rFonts w:ascii="Cambria Math" w:eastAsiaTheme="minorEastAsia" w:hAnsi="Cambria Math" w:cs="Times New Roman"/>
-                  </w:rPr>
-                  <m:t>4</m:t>
-                </m:r>
-              </m:sup>
-            </m:sSup>
-          </m:e>
-        </m:d>
-        <m:r>
-          <w:rPr>
-            <w:rFonts w:ascii="Cambria Math" w:eastAsiaTheme="minorEastAsia" w:hAnsi="Cambria Math" w:cs="Times New Roman"/>
-          </w:rPr>
-          <m:t>=O(</m:t>
-        </m:r>
-        <m:sSup>
-          <m:sSupPr>
-            <m:ctrlPr>
-              <w:rPr>
-                <w:rFonts w:ascii="Cambria Math" w:eastAsiaTheme="minorEastAsia" w:hAnsi="Cambria Math" w:cs="Times New Roman"/>
-                <w:i/>
-              </w:rPr>
-            </m:ctrlPr>
-          </m:sSupPr>
-          <m:e>
-            <m:r>
-              <w:rPr>
-                <w:rFonts w:ascii="Cambria Math" w:eastAsiaTheme="minorEastAsia" w:hAnsi="Cambria Math" w:cs="Times New Roman"/>
-              </w:rPr>
-              <m:t>h</m:t>
-            </m:r>
-          </m:e>
-          <m:sup>
-            <m:r>
-              <w:rPr>
-                <w:rFonts w:ascii="Cambria Math" w:eastAsiaTheme="minorEastAsia" w:hAnsi="Cambria Math" w:cs="Times New Roman"/>
-              </w:rPr>
-              <m:t>2</m:t>
-            </m:r>
-          </m:sup>
-        </m:sSup>
-        <m:r>
-          <w:rPr>
-            <w:rFonts w:ascii="Cambria Math" w:eastAsiaTheme="minorEastAsia" w:hAnsi="Cambria Math" w:cs="Times New Roman"/>
-          </w:rPr>
-          <m:t>)</m:t>
-        </m:r>
-      </m:oMath>
-      <w:r>
-        <w:rPr>
-          <w:rFonts w:ascii="Times New Roman" w:eastAsiaTheme="minorEastAsia" w:hAnsi="Times New Roman" w:cs="Times New Roman"/>
-        </w:rPr>
-        <w:t>. Hence, as</w:t>
-      </w:r>
-      <m:oMath>
-        <m:r>
-          <w:rPr>
-            <w:rFonts w:ascii="Cambria Math" w:eastAsiaTheme="minorEastAsia" w:hAnsi="Cambria Math" w:cs="Times New Roman"/>
-          </w:rPr>
-          <m:t>h→0, F</m:t>
-        </m:r>
-        <m:d>
-          <m:dPr>
-            <m:ctrlPr>
-              <w:rPr>
-                <w:rFonts w:ascii="Cambria Math" w:eastAsiaTheme="minorEastAsia" w:hAnsi="Cambria Math" w:cs="Times New Roman"/>
-                <w:i/>
-              </w:rPr>
-            </m:ctrlPr>
-          </m:dPr>
-          <m:e>
-            <m:r>
-              <w:rPr>
-                <w:rFonts w:ascii="Cambria Math" w:eastAsiaTheme="minorEastAsia" w:hAnsi="Cambria Math" w:cs="Times New Roman"/>
-              </w:rPr>
-              <m:t>h</m:t>
-            </m:r>
-          </m:e>
-        </m:d>
-      </m:oMath>
-      <w:r>
-        <w:rPr>
-          <w:rFonts w:ascii="Times New Roman" w:eastAsiaTheme="minorEastAsia" w:hAnsi="Times New Roman" w:cs="Times New Roman"/>
-        </w:rPr>
-        <w:t xml:space="preserve"> converges to its limit, 2, about as fast as </w:t>
-      </w:r>
-      <m:oMath>
-        <m:sSup>
-          <m:sSupPr>
-            <m:ctrlPr>
-              <w:rPr>
-                <w:rFonts w:ascii="Cambria Math" w:eastAsiaTheme="minorEastAsia" w:hAnsi="Cambria Math" w:cs="Times New Roman"/>
-                <w:i/>
-              </w:rPr>
-            </m:ctrlPr>
-          </m:sSupPr>
-          <m:e>
-            <m:r>
-              <w:rPr>
-                <w:rFonts w:ascii="Cambria Math" w:eastAsiaTheme="minorEastAsia" w:hAnsi="Cambria Math" w:cs="Times New Roman"/>
-              </w:rPr>
-              <m:t>h</m:t>
-            </m:r>
-          </m:e>
-          <m:sup>
-            <m:r>
-              <w:rPr>
-                <w:rFonts w:ascii="Cambria Math" w:eastAsiaTheme="minorEastAsia" w:hAnsi="Cambria Math" w:cs="Times New Roman"/>
-              </w:rPr>
-              <m:t>2</m:t>
-            </m:r>
-          </m:sup>
-        </m:sSup>
-      </m:oMath>
-      <w:r>
-        <w:rPr>
-          <w:rFonts w:ascii="Times New Roman" w:eastAsiaTheme="minorEastAsia" w:hAnsi="Times New Roman" w:cs="Times New Roman"/>
-        </w:rPr>
-        <w:t xml:space="preserve"> converges to 0.</w:t>
-      </w:r>
     </w:p>
     <w:sectPr>
       <w:pgSz w:w="12240" w:h="15840"/>

</xml_diff>